<commit_message>
Srs antes de la revisión 1.0
</commit_message>
<xml_diff>
--- a/informe/informe con revisiones del cap 1,2 y 3.docx
+++ b/informe/informe con revisiones del cap 1,2 y 3.docx
@@ -67,6 +67,22 @@
           </wp:anchor>
         </w:drawing>
       </w:r>
+      <w:r>
+        <w:rPr>
+          <w:rFonts w:ascii="Arial" w:hAnsi="Arial" w:cs="Arial"/>
+          <w:b/>
+          <w:bCs/>
+        </w:rPr>
+        <w:softHyphen/>
+      </w:r>
+      <w:r>
+        <w:rPr>
+          <w:rFonts w:ascii="Arial" w:hAnsi="Arial" w:cs="Arial"/>
+          <w:b/>
+          <w:bCs/>
+        </w:rPr>
+        <w:softHyphen/>
+      </w:r>
     </w:p>
     <w:p>
       <w:pPr>
@@ -779,7 +795,23 @@
           <w:bCs/>
           <w:lang w:val="en-US"/>
         </w:rPr>
-        <w:t>Yordy Jiménez C.I.:26.136.890</w:t>
+        <w:t xml:space="preserve">Yordy </w:t>
+      </w:r>
+      <w:r>
+        <w:rPr>
+          <w:rFonts w:ascii="Times New Roman" w:eastAsia="Calibri" w:hAnsi="Times New Roman" w:cs="Times New Roman"/>
+          <w:bCs/>
+          <w:lang w:val="en-US"/>
+        </w:rPr>
+        <w:t>Jimenez</w:t>
+      </w:r>
+      <w:r>
+        <w:rPr>
+          <w:rFonts w:ascii="Times New Roman" w:eastAsia="Calibri" w:hAnsi="Times New Roman" w:cs="Times New Roman"/>
+          <w:bCs/>
+          <w:lang w:val="en-US"/>
+        </w:rPr>
+        <w:t xml:space="preserve"> C.I.:26.136.890</w:t>
       </w:r>
     </w:p>
     <w:p>
@@ -1113,7 +1145,31 @@
           <w:sz w:val="24"/>
           <w:szCs w:val="24"/>
         </w:rPr>
-        <w:t>Es así como la Universidad Politécnica Territorial del estado Lara Andrés Eloy Blanco tiene el encargo social contribuir activamente al desarrollo endógeno integral, sostenible y sustentable, en correspondencia con el Plan de la Patria 2013-2019, dentro su área de influencia territorial y con la participación activa y permanente del Poder Popular, abarcando múltiples campos de estudio, bajo enfoques inter y transdisciplinario, para abordar los problemas y retos de su contexto territorial, de acuerdo con las necesidades del pueblo, a partir de las realidades geo históricas, territoriales, culturales, sociales y productivas, fortaleciendo la nueva geopolítica nacional.</w:t>
+        <w:t>Es así como la Universidad Politécnica Territorial del estado Lara Andrés Eloy Blanco tiene el encargo social contribuir activamente al desarrollo endógeno integral, sostenible y sustentable, en correspondencia con el Plan de la Patria 2013-2019, dentro su área de influencia territorial y con la participación activa y permanente del Poder Popular, abarcando múltiples campos de estudio, bajo enfoques inter y transdisciplinario, para abordar los problemas y retos de su contexto territorial, de acuerdo con las necesidades del pueb</w:t>
+      </w:r>
+      <w:r>
+        <w:rPr>
+          <w:rFonts w:ascii="Times New Roman" w:hAnsi="Times New Roman"/>
+          <w:sz w:val="24"/>
+          <w:szCs w:val="24"/>
+        </w:rPr>
+        <w:t>lo, a partir de las realidades Geo-H</w:t>
+      </w:r>
+      <w:r>
+        <w:rPr>
+          <w:rFonts w:ascii="Times New Roman" w:hAnsi="Times New Roman"/>
+          <w:sz w:val="24"/>
+          <w:szCs w:val="24"/>
+        </w:rPr>
+        <w:t>istó</w:t>
+      </w:r>
+      <w:r>
+        <w:rPr>
+          <w:rFonts w:ascii="Times New Roman" w:hAnsi="Times New Roman"/>
+          <w:sz w:val="24"/>
+          <w:szCs w:val="24"/>
+        </w:rPr>
+        <w:t>ricas, territoriales, culturales, sociales y productivas, fortaleciendo la nueva geopolítica nacional.</w:t>
       </w:r>
     </w:p>
     <w:p>
@@ -1624,25 +1680,7 @@
           <w:sz w:val="24"/>
           <w:szCs w:val="24"/>
         </w:rPr>
-        <w:t xml:space="preserve">      Para la realización de este proyecto de investigación se tomó la entrevista individual como técnica de recolección de datos y la finalidad principal de esta entrevista fue la recolección de toda la información necesaria con respecto a la problemática existente en la comunidad y también recolectar la mayor información sobre los procesos a automatizar como se realizan actualmente con los respectivos actores que intervienen </w:t>
-      </w:r>
-      <w:proofErr w:type="gramStart"/>
-      <w:r>
-        <w:rPr>
-          <w:rFonts w:ascii="Times New Roman" w:hAnsi="Times New Roman"/>
-          <w:sz w:val="24"/>
-          <w:szCs w:val="24"/>
-        </w:rPr>
-        <w:t>en</w:t>
-      </w:r>
-      <w:proofErr w:type="gramEnd"/>
-      <w:r>
-        <w:rPr>
-          <w:rFonts w:ascii="Times New Roman" w:hAnsi="Times New Roman"/>
-          <w:sz w:val="24"/>
-          <w:szCs w:val="24"/>
-        </w:rPr>
-        <w:t xml:space="preserve"> ellos.</w:t>
+        <w:t xml:space="preserve">      Para la realización de este proyecto de investigación se tomó la entrevista individual como técnica de recolección de datos y la finalidad principal de esta entrevista fue la recolección de toda la información necesaria con respecto a la problemática existente en la comunidad y también recolectar la mayor información sobre los procesos a automatizar como se realizan actualmente con los respectivos actores que intervienen en ellos.</w:t>
       </w:r>
     </w:p>
     <w:p>
@@ -1706,6 +1744,19 @@
         </w:rPr>
         <w:t>Otra técnica implementada fue la de observación directa la cual consiste en la   observación el cual su  técnica de investigación básica, sobre las que se sustentan todas las demás, ya que establece la relación básica entre el sujeto que observa y el objeto que es observado, que es el inicio de toda comprensión de la realidad Según Bunge (727).Debidamente los recursos que se implementaron para llevar a cabo esta técnica fueron un cuaderno de notas y una grabadora de audio lo cual permitió registrar todos los datos del proceso investigativo.</w:t>
       </w:r>
+    </w:p>
+    <w:p>
+      <w:pPr>
+        <w:pStyle w:val="Prrafodelista"/>
+        <w:spacing w:line="360" w:lineRule="auto"/>
+        <w:ind w:left="360"/>
+        <w:jc w:val="both"/>
+        <w:rPr>
+          <w:rFonts w:ascii="Times New Roman" w:hAnsi="Times New Roman"/>
+          <w:sz w:val="24"/>
+          <w:szCs w:val="24"/>
+        </w:rPr>
+      </w:pPr>
     </w:p>
     <w:p>
       <w:pPr>
@@ -1779,6 +1830,7 @@
           <w:sz w:val="24"/>
           <w:szCs w:val="24"/>
         </w:rPr>
+        <w:lastRenderedPageBreak/>
         <w:t>El proceso a la hora de gestionar los horarios es el siguiente:</w:t>
       </w:r>
     </w:p>
@@ -1830,7 +1882,39 @@
           <w:sz w:val="24"/>
           <w:szCs w:val="24"/>
         </w:rPr>
-        <w:t>Se da inicio a la  revisión de horarios de secciones, ubicación de horas y aulas por parte de la Integrante de la comisión de clasificación docente encargada de los horarios la cual en este caso es la ProfLeany Gonzales, luego que se concluya la revisión de los horarios de secciones se actualiza el aulario así como también se transcribe el horario de las secciones en el sistema Sigest, luego la ProfLeany se encarga de distribuir las UC a los diferentes docentes así como de realizar el llenado de las horas correspondientes de cada docente y esa información es posteriormente almacenada en un archivo de calc, al finalizar este proceso tanto la coordinación de organización docente como la Coordinadora del PNFI aprueban el horario correspondiente a los diferentes docentes y posteriormente se publican dichos horarios en la cartelera del departamento, por último se envía una copia del horario</w:t>
+        <w:t>Se da inicio a la  revisión de horarios de secciones, ubicación de horas y aulas por parte de la Integrante de la comisión de clasificación docente encargada de los horarios la cual en este caso es la Prof</w:t>
+      </w:r>
+      <w:r>
+        <w:rPr>
+          <w:rFonts w:ascii="Times New Roman" w:hAnsi="Times New Roman"/>
+          <w:sz w:val="24"/>
+          <w:szCs w:val="24"/>
+        </w:rPr>
+        <w:t xml:space="preserve"> </w:t>
+      </w:r>
+      <w:r>
+        <w:rPr>
+          <w:rFonts w:ascii="Times New Roman" w:hAnsi="Times New Roman"/>
+          <w:sz w:val="24"/>
+          <w:szCs w:val="24"/>
+        </w:rPr>
+        <w:t>Leany Gonzales, luego que se concluya la revisión de los horarios de secciones se actualiza el aulario así como también se transcribe el horario de las secciones en el sistema Sigest, luego la Prof</w:t>
+      </w:r>
+      <w:r>
+        <w:rPr>
+          <w:rFonts w:ascii="Times New Roman" w:hAnsi="Times New Roman"/>
+          <w:sz w:val="24"/>
+          <w:szCs w:val="24"/>
+        </w:rPr>
+        <w:t xml:space="preserve"> </w:t>
+      </w:r>
+      <w:r>
+        <w:rPr>
+          <w:rFonts w:ascii="Times New Roman" w:hAnsi="Times New Roman"/>
+          <w:sz w:val="24"/>
+          <w:szCs w:val="24"/>
+        </w:rPr>
+        <w:t>Leany se encarga de distribuir las UC a los diferentes docentes así como de realizar el llenado de las horas correspondientes de cada docente y esa información es posteriormente almacenada en un archivo de calc, al finalizar este proceso tanto la coordinación de organización docente como la Coordinadora del PNFI aprueban el horario correspondiente a los diferentes docentes y posteriormente se publican dichos horarios en la cartelera del departamento, por último se envía una copia del horario</w:t>
       </w:r>
       <w:r>
         <w:rPr>
@@ -1840,6 +1924,18 @@
         </w:rPr>
         <w:t xml:space="preserve"> al vicerrectorado académico.  </w:t>
       </w:r>
+    </w:p>
+    <w:p>
+      <w:pPr>
+        <w:spacing w:line="360" w:lineRule="auto"/>
+        <w:ind w:left="360"/>
+        <w:jc w:val="both"/>
+        <w:rPr>
+          <w:rFonts w:ascii="Times New Roman" w:hAnsi="Times New Roman"/>
+          <w:sz w:val="24"/>
+          <w:szCs w:val="24"/>
+        </w:rPr>
+      </w:pPr>
     </w:p>
     <w:p>
       <w:pPr>
@@ -1884,6 +1980,14 @@
           <w:szCs w:val="24"/>
         </w:rPr>
         <w:t>Teniendo en cuenta que durante las visitas realizadas a la comunidad se aplicó la técnica de la entrevista para la recolección de datos se determinó que la principal necesidad es no poseer un sistema que automatice la gestión de horarios dentro del departamento del PNFI</w:t>
+      </w:r>
+      <w:r>
+        <w:rPr>
+          <w:rFonts w:ascii="Times New Roman" w:hAnsi="Times New Roman"/>
+          <w:sz w:val="24"/>
+          <w:szCs w:val="24"/>
+        </w:rPr>
+        <w:t xml:space="preserve"> </w:t>
       </w:r>
       <w:r>
         <w:rPr>
@@ -2161,6 +2265,7 @@
           <w:szCs w:val="28"/>
           <w:lang w:val="es-ES" w:eastAsia="es-ES"/>
         </w:rPr>
+        <w:lastRenderedPageBreak/>
         <w:drawing>
           <wp:inline distT="0" distB="0" distL="0" distR="0">
             <wp:extent cx="5612130" cy="3272155"/>
@@ -2217,11 +2322,10 @@
           <w:szCs w:val="28"/>
           <w:lang w:val="es-ES" w:eastAsia="es-ES"/>
         </w:rPr>
-        <w:lastRenderedPageBreak/>
         <w:drawing>
           <wp:inline distT="0" distB="0" distL="0" distR="0">
-            <wp:extent cx="5612130" cy="4915535"/>
-            <wp:effectExtent l="19050" t="0" r="7620" b="0"/>
+            <wp:extent cx="5613099" cy="4560124"/>
+            <wp:effectExtent l="19050" t="0" r="6651" b="0"/>
             <wp:docPr id="35" name="34 Imagen" descr="cu3.png"/>
             <wp:cNvGraphicFramePr>
               <a:graphicFrameLocks xmlns:a="http://schemas.openxmlformats.org/drawingml/2006/main" noChangeAspect="1"/>
@@ -2242,7 +2346,7 @@
                   <pic:spPr>
                     <a:xfrm>
                       <a:off x="0" y="0"/>
-                      <a:ext cx="5612130" cy="4915535"/>
+                      <a:ext cx="5612130" cy="4559337"/>
                     </a:xfrm>
                     <a:prstGeom prst="rect">
                       <a:avLst/>
@@ -3623,7 +3727,19 @@
               <w:rPr>
                 <w:b/>
               </w:rPr>
-              <w:t xml:space="preserve">sy aprobados </w:t>
+              <w:t>s</w:t>
+            </w:r>
+            <w:r>
+              <w:rPr>
+                <w:b/>
+              </w:rPr>
+              <w:t xml:space="preserve"> </w:t>
+            </w:r>
+            <w:r>
+              <w:rPr>
+                <w:b/>
+              </w:rPr>
+              <w:t xml:space="preserve">y aprobados </w:t>
             </w:r>
             <w:r>
               <w:rPr>
@@ -8041,7 +8157,6 @@
           <w:szCs w:val="24"/>
         </w:rPr>
       </w:pPr>
-      <w:proofErr w:type="gramStart"/>
       <w:r>
         <w:rPr>
           <w:rFonts w:ascii="Times New Roman" w:hAnsi="Times New Roman"/>
@@ -8060,9 +8175,8 @@
           <w:sz w:val="24"/>
           <w:szCs w:val="24"/>
         </w:rPr>
-        <w:t>Patrón</w:t>
-      </w:r>
-      <w:proofErr w:type="gramEnd"/>
+        <w:t xml:space="preserve"> Patrón</w:t>
+      </w:r>
       <w:r>
         <w:rPr>
           <w:rFonts w:ascii="Times New Roman" w:hAnsi="Times New Roman"/>
@@ -8206,6 +8320,12 @@
           <w:bCs/>
         </w:rPr>
         <w:t>comunicaciones.</w:t>
+      </w:r>
+      <w:r>
+        <w:rPr>
+          <w:bCs/>
+        </w:rPr>
+        <w:t xml:space="preserve"> </w:t>
       </w:r>
       <w:r>
         <w:t>Según el portal web www.desarrolloweb.com/articulos/que-es-mvc.html definen al MVC como una propuesta de diseño de software utilizada para implementar sistemas donde se requiere el uso de interfaces de usuario. Surge de la necesidad de crear software más robusto con un ciclo de vida más adecuado, donde se potencie la facilidad de mantenimiento, reutilización del código y la separación de conceptos</w:t>
@@ -8438,7 +8558,6 @@
           <w:szCs w:val="24"/>
         </w:rPr>
       </w:pPr>
-      <w:proofErr w:type="gramStart"/>
       <w:r>
         <w:rPr>
           <w:rFonts w:ascii="Times New Roman" w:hAnsi="Times New Roman"/>
@@ -8457,9 +8576,8 @@
           <w:sz w:val="24"/>
           <w:szCs w:val="24"/>
         </w:rPr>
-        <w:t>Lenguaje</w:t>
-      </w:r>
-      <w:proofErr w:type="gramEnd"/>
+        <w:t xml:space="preserve"> Lenguaje</w:t>
+      </w:r>
       <w:r>
         <w:rPr>
           <w:rFonts w:ascii="Times New Roman" w:hAnsi="Times New Roman"/>
@@ -9496,15 +9614,7 @@
         <w:jc w:val="both"/>
       </w:pPr>
       <w:r>
-        <w:t xml:space="preserve">según es.wikipedia.org/wiki/JQuery, es una biblioteca de JavaScript, creada inicialmente por John Resig, que permite simplificar la manera de interactuar con los documentos HTML, manipular el árbol DOM, manejar eventos, desarrollar animaciones y agregar interacción con la técnica AJAX a páginas web. Fue presentada el 14 de enero de 2006 en el BarCamp NYC. </w:t>
-      </w:r>
-      <w:proofErr w:type="gramStart"/>
-      <w:r>
-        <w:t>jQuery</w:t>
-      </w:r>
-      <w:proofErr w:type="gramEnd"/>
-      <w:r>
-        <w:t xml:space="preserve"> es la biblioteca de JavaScript más utilizada. Jquery es software libre y de código abierto, posee un doble licenciamiento bajo la Licencia MIT y la Licencia Pública General de GNU v2, permitiendo su uso en proyectos libres y privados. jQuery, al igual que otras bibliotecas, ofrece una serie de funcionalidades basadas en JavaScript que de otra manera requerirían de mucho más código, es decir, con las funciones propias de esta biblioteca se logran grandes resultados en menos tiempo y espacio.</w:t>
+        <w:t>según es.wikipedia.org/wiki/JQuery, es una biblioteca de JavaScript, creada inicialmente por John Resig, que permite simplificar la manera de interactuar con los documentos HTML, manipular el árbol DOM, manejar eventos, desarrollar animaciones y agregar interacción con la técnica AJAX a páginas web. Fue presentada el 14 de enero de 2006 en el BarCamp NYC. jQuery es la biblioteca de JavaScript más utilizada. Jquery es software libre y de código abierto, posee un doble licenciamiento bajo la Licencia MIT y la Licencia Pública General de GNU v2, permitiendo su uso en proyectos libres y privados. jQuery, al igual que otras bibliotecas, ofrece una serie de funcionalidades basadas en JavaScript que de otra manera requerirían de mucho más código, es decir, con las funciones propias de esta biblioteca se logran grandes resultados en menos tiempo y espacio.</w:t>
       </w:r>
     </w:p>
     <w:p>
@@ -9527,7 +9637,6 @@
           <w:szCs w:val="24"/>
         </w:rPr>
       </w:pPr>
-      <w:proofErr w:type="gramStart"/>
       <w:r>
         <w:rPr>
           <w:rFonts w:ascii="Times New Roman" w:hAnsi="Times New Roman"/>
@@ -9546,18 +9655,7 @@
           <w:sz w:val="24"/>
           <w:szCs w:val="24"/>
         </w:rPr>
-        <w:t>Manejador</w:t>
-      </w:r>
-      <w:proofErr w:type="gramEnd"/>
-      <w:r>
-        <w:rPr>
-          <w:rFonts w:ascii="Times New Roman" w:hAnsi="Times New Roman"/>
-          <w:b/>
-          <w:bCs/>
-          <w:sz w:val="24"/>
-          <w:szCs w:val="24"/>
-        </w:rPr>
-        <w:t xml:space="preserve"> de base de datos.</w:t>
+        <w:t>Manejador de base de datos.</w:t>
       </w:r>
     </w:p>
     <w:p>
@@ -10209,44 +10307,16 @@
     <w:p>
       <w:pPr>
         <w:pStyle w:val="Default"/>
-        <w:spacing w:line="360" w:lineRule="auto"/>
-        <w:jc w:val="both"/>
-        <w:rPr>
-          <w:lang w:val="es-US"/>
-        </w:rPr>
-      </w:pPr>
-    </w:p>
-    <w:p>
-      <w:pPr>
-        <w:pStyle w:val="Default"/>
-        <w:spacing w:line="360" w:lineRule="auto"/>
-        <w:ind w:firstLine="708"/>
-        <w:jc w:val="both"/>
-      </w:pPr>
-    </w:p>
-    <w:p>
-      <w:pPr>
-        <w:pStyle w:val="Default"/>
-        <w:spacing w:line="360" w:lineRule="auto"/>
-        <w:jc w:val="both"/>
-      </w:pPr>
-    </w:p>
-    <w:p>
-      <w:pPr>
-        <w:pStyle w:val="Default"/>
-        <w:spacing w:line="360" w:lineRule="auto"/>
-        <w:ind w:left="720"/>
-        <w:jc w:val="both"/>
-        <w:rPr>
-          <w:b/>
-        </w:rPr>
-      </w:pPr>
-      <w:r>
-        <w:rPr>
-          <w:b/>
-        </w:rPr>
-        <w:t>b.</w:t>
-      </w:r>
+        <w:numPr>
+          <w:ilvl w:val="0"/>
+          <w:numId w:val="36"/>
+        </w:numPr>
+        <w:spacing w:line="360" w:lineRule="auto"/>
+        <w:jc w:val="both"/>
+        <w:rPr>
+          <w:b/>
+        </w:rPr>
+      </w:pPr>
       <w:r>
         <w:rPr>
           <w:b/>
@@ -10459,14 +10529,7 @@
         <w:rPr>
           <w:color w:val="auto"/>
         </w:rPr>
-        <w:t xml:space="preserve">nivel de los estudios adquiridos durante el proceso de </w:t>
-      </w:r>
-      <w:r>
-        <w:rPr>
-          <w:color w:val="auto"/>
-        </w:rPr>
-        <w:lastRenderedPageBreak/>
-        <w:t>aprend</w:t>
+        <w:t>nivel de los estudios adquiridos durante el proceso de aprend</w:t>
       </w:r>
       <w:r>
         <w:rPr>
@@ -10516,6 +10579,7 @@
           <w:b/>
           <w:bCs/>
         </w:rPr>
+        <w:lastRenderedPageBreak/>
         <w:t>Ley Infogobierno</w:t>
       </w:r>
     </w:p>
@@ -10684,7 +10748,6 @@
           <w:b/>
           <w:bCs/>
         </w:rPr>
-        <w:lastRenderedPageBreak/>
         <w:t xml:space="preserve">Artículo 14. </w:t>
       </w:r>
       <w:r>
@@ -10737,10 +10800,19 @@
         <w:jc w:val="both"/>
       </w:pPr>
       <w:r>
-        <w:t>La ley infogobierno</w:t>
+        <w:t>La ley infogobiern</w:t>
+      </w:r>
+      <w:r>
+        <w:t>o</w:t>
+      </w:r>
+      <w:r>
+        <w:t xml:space="preserve"> </w:t>
       </w:r>
       <w:r>
         <w:t>nos</w:t>
+      </w:r>
+      <w:r>
+        <w:t xml:space="preserve"> </w:t>
       </w:r>
       <w:r>
         <w:t>fomenta la creación de</w:t>
@@ -11295,52 +11367,49 @@
         <w:t xml:space="preserve">son los encargados de </w:t>
       </w:r>
       <w:r>
-        <w:t xml:space="preserve">los </w:t>
-      </w:r>
-      <w:r>
+        <w:t>los módulos de</w:t>
+      </w:r>
+      <w:r>
+        <w:t xml:space="preserve"> cada uno </w:t>
+      </w:r>
+      <w:r>
+        <w:t xml:space="preserve">de su consulta ,asignación y </w:t>
+      </w:r>
+      <w:r>
+        <w:t xml:space="preserve"> visualización, y profesores que tendrán como perfil visitantes. Ca</w:t>
+      </w:r>
+      <w:r>
+        <w:t xml:space="preserve">be destacar que tendrá un manejo agrádale  y una  vista </w:t>
+      </w:r>
+      <w:r>
+        <w:t>para todo tipo de usuarios</w:t>
+      </w:r>
+    </w:p>
+    <w:p>
+      <w:pPr>
+        <w:pStyle w:val="Default"/>
+        <w:spacing w:line="360" w:lineRule="auto"/>
+        <w:ind w:firstLine="708"/>
+        <w:jc w:val="both"/>
+      </w:pPr>
+    </w:p>
+    <w:p>
+      <w:pPr>
+        <w:rPr>
+          <w:rFonts w:ascii="Times New Roman" w:hAnsi="Times New Roman"/>
+          <w:b/>
+          <w:sz w:val="24"/>
+          <w:szCs w:val="24"/>
+        </w:rPr>
+      </w:pPr>
+      <w:r>
+        <w:rPr>
+          <w:rFonts w:ascii="Times New Roman" w:hAnsi="Times New Roman"/>
+          <w:b/>
+          <w:sz w:val="24"/>
+          <w:szCs w:val="24"/>
+        </w:rPr>
         <w:lastRenderedPageBreak/>
-        <w:t>módulos de</w:t>
-      </w:r>
-      <w:r>
-        <w:t xml:space="preserve"> cada uno </w:t>
-      </w:r>
-      <w:r>
-        <w:t xml:space="preserve">de su consulta ,asignación y </w:t>
-      </w:r>
-      <w:r>
-        <w:t xml:space="preserve"> visualización, y profesores que tendrán como perfil visitantes. Ca</w:t>
-      </w:r>
-      <w:r>
-        <w:t xml:space="preserve">be destacar que tendrá un manejo agrádale  y una  vista </w:t>
-      </w:r>
-      <w:r>
-        <w:t>para todo tipo de usuarios</w:t>
-      </w:r>
-    </w:p>
-    <w:p>
-      <w:pPr>
-        <w:pStyle w:val="Default"/>
-        <w:spacing w:line="360" w:lineRule="auto"/>
-        <w:ind w:firstLine="708"/>
-        <w:jc w:val="both"/>
-      </w:pPr>
-    </w:p>
-    <w:p>
-      <w:pPr>
-        <w:rPr>
-          <w:rFonts w:ascii="Times New Roman" w:hAnsi="Times New Roman"/>
-          <w:b/>
-          <w:sz w:val="24"/>
-          <w:szCs w:val="24"/>
-        </w:rPr>
-      </w:pPr>
-      <w:r>
-        <w:rPr>
-          <w:rFonts w:ascii="Times New Roman" w:hAnsi="Times New Roman"/>
-          <w:b/>
-          <w:sz w:val="24"/>
-          <w:szCs w:val="24"/>
-        </w:rPr>
         <w:t>c.</w:t>
       </w:r>
       <w:r>
@@ -11456,11 +11525,7 @@
         <w:jc w:val="both"/>
       </w:pPr>
       <w:r>
-        <w:t xml:space="preserve">Evaluando el hardware existente y tomando en cuenta la configuración mínima necesaria, la institución no requirió realizar inversión inicial para la adquisición de nuevos </w:t>
-      </w:r>
-      <w:r>
-        <w:lastRenderedPageBreak/>
-        <w:t xml:space="preserve">equipos, ni tampoco para repotenciar o actualizar los equipos existentes, ya que los mismos satisfacen los requerimientos establecidos tantos para el desarrollo y puesta en funcionamiento del sistema propuesto. </w:t>
+        <w:t xml:space="preserve">Evaluando el hardware existente y tomando en cuenta la configuración mínima necesaria, la institución no requirió realizar inversión inicial para la adquisición de nuevos equipos, ni tampoco para repotenciar o actualizar los equipos existentes, ya que los mismos satisfacen los requerimientos establecidos tantos para el desarrollo y puesta en funcionamiento del sistema propuesto. </w:t>
       </w:r>
     </w:p>
     <w:p>
@@ -11485,6 +11550,7 @@
         <w:jc w:val="both"/>
       </w:pPr>
       <w:r>
+        <w:lastRenderedPageBreak/>
         <w:t>En cuanto al software, la institución cuenta con todas las aplicaciones que emplearon para el desarrollo del proyecto y funcionamiento del sistema, lo cual no amerita inversión alguna para la adquisición de los mismos. Las estaciones de trabajo, operan bajo ambiente GNU/Linux. El servidor requiere el sistema operativo GNU/Linux.</w:t>
       </w:r>
     </w:p>
@@ -11596,29 +11662,26 @@
         <w:t>h</w:t>
       </w:r>
       <w:r>
-        <w:t xml:space="preserve">a el sistema propuesto, aprovechando los beneficios que ofrece, a todos los usuarios involucrados con el </w:t>
-      </w:r>
-      <w:r>
+        <w:t>a el sistema propuesto, aprovechando los beneficios que ofrece, a todos los usuarios involucrados con el mismo, ya sean los que interactúan en forma directa con este, como también aquellos que reciben información producida por el sistema. Por otra parte, el correcto funcionamiento del sistema en cuestión, siempre estará supeditado a la capacidad de los empleados encargados de dicha tarea.</w:t>
+      </w:r>
+    </w:p>
+    <w:p>
+      <w:pPr>
+        <w:spacing w:line="360" w:lineRule="auto"/>
+        <w:ind w:firstLine="708"/>
+        <w:rPr>
+          <w:rFonts w:ascii="Times New Roman" w:hAnsi="Times New Roman"/>
+          <w:sz w:val="24"/>
+          <w:szCs w:val="24"/>
+        </w:rPr>
+      </w:pPr>
+      <w:r>
+        <w:rPr>
+          <w:rFonts w:ascii="Times New Roman" w:hAnsi="Times New Roman"/>
+          <w:sz w:val="24"/>
+          <w:szCs w:val="24"/>
+        </w:rPr>
         <w:lastRenderedPageBreak/>
-        <w:t>mismo, ya sean los que interactúan en forma directa con este, como también aquellos que reciben información producida por el sistema. Por otra parte, el correcto funcionamiento del sistema en cuestión, siempre estará supeditado a la capacidad de los empleados encargados de dicha tarea.</w:t>
-      </w:r>
-    </w:p>
-    <w:p>
-      <w:pPr>
-        <w:spacing w:line="360" w:lineRule="auto"/>
-        <w:ind w:firstLine="708"/>
-        <w:rPr>
-          <w:rFonts w:ascii="Times New Roman" w:hAnsi="Times New Roman"/>
-          <w:sz w:val="24"/>
-          <w:szCs w:val="24"/>
-        </w:rPr>
-      </w:pPr>
-      <w:r>
-        <w:rPr>
-          <w:rFonts w:ascii="Times New Roman" w:hAnsi="Times New Roman"/>
-          <w:sz w:val="24"/>
-          <w:szCs w:val="24"/>
-        </w:rPr>
         <w:t>La necesidad y deseo de un cambio en el sistema actual, expresada por los usuarios y el personal involucrado con el mismo, llevo a la aceptación de un nuevo sistema, que de una manera más sencilla y amigable, cubra todos sus requerimientos, expectativas y proporciona la información en forma oportuna y confiable. Basándose en las entrevistas y conversaciones sostenidas con el personal involucrado, se demostró que estos no representan ninguna oposición al cambio, por lo que el sistema es factible operacionalmente.</w:t>
       </w:r>
     </w:p>
@@ -12228,7 +12291,6 @@
                 <w:rFonts w:ascii="Times New Roman" w:hAnsi="Times New Roman"/>
                 <w:sz w:val="24"/>
               </w:rPr>
-              <w:lastRenderedPageBreak/>
               <w:t xml:space="preserve"> Sistema </w:t>
             </w:r>
             <w:r>
@@ -12467,13 +12529,13 @@
         <w:tblLook w:val="0000"/>
       </w:tblPr>
       <w:tblGrid>
-        <w:gridCol w:w="2357"/>
-        <w:gridCol w:w="5464"/>
+        <w:gridCol w:w="2709"/>
+        <w:gridCol w:w="5112"/>
       </w:tblGrid>
       <w:tr>
         <w:tc>
           <w:tcPr>
-            <w:tcW w:w="2357" w:type="dxa"/>
+            <w:tcW w:w="2709" w:type="dxa"/>
             <w:tcBorders>
               <w:top w:val="single" w:sz="4" w:space="0" w:color="000000"/>
               <w:left w:val="single" w:sz="4" w:space="0" w:color="000000"/>
@@ -12502,7 +12564,7 @@
         </w:tc>
         <w:tc>
           <w:tcPr>
-            <w:tcW w:w="5464" w:type="dxa"/>
+            <w:tcW w:w="5112" w:type="dxa"/>
             <w:tcBorders>
               <w:top w:val="single" w:sz="4" w:space="0" w:color="000000"/>
               <w:left w:val="double" w:sz="6" w:space="0" w:color="000000"/>
@@ -12534,7 +12596,7 @@
       <w:tr>
         <w:tc>
           <w:tcPr>
-            <w:tcW w:w="2357" w:type="dxa"/>
+            <w:tcW w:w="2709" w:type="dxa"/>
             <w:tcBorders>
               <w:top w:val="single" w:sz="4" w:space="0" w:color="000000"/>
               <w:left w:val="single" w:sz="4" w:space="0" w:color="000000"/>
@@ -12562,7 +12624,7 @@
         </w:tc>
         <w:tc>
           <w:tcPr>
-            <w:tcW w:w="5464" w:type="dxa"/>
+            <w:tcW w:w="5112" w:type="dxa"/>
             <w:tcBorders>
               <w:top w:val="single" w:sz="4" w:space="0" w:color="000000"/>
               <w:left w:val="double" w:sz="6" w:space="0" w:color="000000"/>
@@ -12593,7 +12655,7 @@
       <w:tr>
         <w:tc>
           <w:tcPr>
-            <w:tcW w:w="2357" w:type="dxa"/>
+            <w:tcW w:w="2709" w:type="dxa"/>
             <w:tcBorders>
               <w:top w:val="single" w:sz="4" w:space="0" w:color="000000"/>
               <w:left w:val="single" w:sz="4" w:space="0" w:color="000000"/>
@@ -12615,13 +12677,25 @@
               <w:rPr>
                 <w:sz w:val="24"/>
               </w:rPr>
-              <w:t>Categoríaprofesional</w:t>
-            </w:r>
-          </w:p>
-        </w:tc>
-        <w:tc>
-          <w:tcPr>
-            <w:tcW w:w="5464" w:type="dxa"/>
+              <w:t>Categoría</w:t>
+            </w:r>
+            <w:r>
+              <w:rPr>
+                <w:sz w:val="24"/>
+              </w:rPr>
+              <w:t xml:space="preserve"> </w:t>
+            </w:r>
+            <w:r>
+              <w:rPr>
+                <w:sz w:val="24"/>
+              </w:rPr>
+              <w:t>profesional</w:t>
+            </w:r>
+          </w:p>
+        </w:tc>
+        <w:tc>
+          <w:tcPr>
+            <w:tcW w:w="5112" w:type="dxa"/>
             <w:tcBorders>
               <w:top w:val="single" w:sz="4" w:space="0" w:color="000000"/>
               <w:left w:val="double" w:sz="6" w:space="0" w:color="000000"/>
@@ -12652,7 +12726,7 @@
       <w:tr>
         <w:tc>
           <w:tcPr>
-            <w:tcW w:w="2357" w:type="dxa"/>
+            <w:tcW w:w="2709" w:type="dxa"/>
             <w:tcBorders>
               <w:top w:val="single" w:sz="4" w:space="0" w:color="000000"/>
               <w:left w:val="single" w:sz="4" w:space="0" w:color="000000"/>
@@ -12680,7 +12754,7 @@
         </w:tc>
         <w:tc>
           <w:tcPr>
-            <w:tcW w:w="5464" w:type="dxa"/>
+            <w:tcW w:w="5112" w:type="dxa"/>
             <w:tcBorders>
               <w:top w:val="single" w:sz="4" w:space="0" w:color="000000"/>
               <w:left w:val="double" w:sz="6" w:space="0" w:color="000000"/>
@@ -12737,7 +12811,7 @@
       <w:tr>
         <w:tc>
           <w:tcPr>
-            <w:tcW w:w="2357" w:type="dxa"/>
+            <w:tcW w:w="2709" w:type="dxa"/>
             <w:tcBorders>
               <w:top w:val="single" w:sz="4" w:space="0" w:color="000000"/>
               <w:left w:val="single" w:sz="4" w:space="0" w:color="000000"/>
@@ -12759,13 +12833,37 @@
               <w:rPr>
                 <w:sz w:val="24"/>
               </w:rPr>
-              <w:t>Informacióndecontacto</w:t>
-            </w:r>
-          </w:p>
-        </w:tc>
-        <w:tc>
-          <w:tcPr>
-            <w:tcW w:w="5464" w:type="dxa"/>
+              <w:t>Información</w:t>
+            </w:r>
+            <w:r>
+              <w:rPr>
+                <w:sz w:val="24"/>
+              </w:rPr>
+              <w:t xml:space="preserve"> </w:t>
+            </w:r>
+            <w:r>
+              <w:rPr>
+                <w:sz w:val="24"/>
+              </w:rPr>
+              <w:t>de</w:t>
+            </w:r>
+            <w:r>
+              <w:rPr>
+                <w:sz w:val="24"/>
+              </w:rPr>
+              <w:t xml:space="preserve"> </w:t>
+            </w:r>
+            <w:r>
+              <w:rPr>
+                <w:sz w:val="24"/>
+              </w:rPr>
+              <w:t>contacto</w:t>
+            </w:r>
+          </w:p>
+        </w:tc>
+        <w:tc>
+          <w:tcPr>
+            <w:tcW w:w="5112" w:type="dxa"/>
             <w:tcBorders>
               <w:top w:val="single" w:sz="4" w:space="0" w:color="000000"/>
               <w:left w:val="double" w:sz="6" w:space="0" w:color="000000"/>
@@ -12796,7 +12894,7 @@
       <w:tr>
         <w:tc>
           <w:tcPr>
-            <w:tcW w:w="2357" w:type="dxa"/>
+            <w:tcW w:w="2709" w:type="dxa"/>
             <w:tcBorders>
               <w:top w:val="single" w:sz="4" w:space="0" w:color="000000"/>
               <w:left w:val="single" w:sz="4" w:space="0" w:color="000000"/>
@@ -12824,7 +12922,7 @@
         </w:tc>
         <w:tc>
           <w:tcPr>
-            <w:tcW w:w="5464" w:type="dxa"/>
+            <w:tcW w:w="5112" w:type="dxa"/>
             <w:tcBorders>
               <w:top w:val="single" w:sz="4" w:space="0" w:color="000000"/>
               <w:left w:val="double" w:sz="6" w:space="0" w:color="000000"/>
@@ -12875,13 +12973,13 @@
         <w:tblLook w:val="0000"/>
       </w:tblPr>
       <w:tblGrid>
-        <w:gridCol w:w="2357"/>
-        <w:gridCol w:w="5464"/>
+        <w:gridCol w:w="2709"/>
+        <w:gridCol w:w="5112"/>
       </w:tblGrid>
       <w:tr>
         <w:tc>
           <w:tcPr>
-            <w:tcW w:w="2357" w:type="dxa"/>
+            <w:tcW w:w="2709" w:type="dxa"/>
             <w:tcBorders>
               <w:top w:val="single" w:sz="4" w:space="0" w:color="000000"/>
               <w:left w:val="single" w:sz="4" w:space="0" w:color="000000"/>
@@ -12910,7 +13008,7 @@
         </w:tc>
         <w:tc>
           <w:tcPr>
-            <w:tcW w:w="5464" w:type="dxa"/>
+            <w:tcW w:w="5112" w:type="dxa"/>
             <w:tcBorders>
               <w:top w:val="single" w:sz="4" w:space="0" w:color="000000"/>
               <w:left w:val="double" w:sz="6" w:space="0" w:color="000000"/>
@@ -12942,7 +13040,7 @@
       <w:tr>
         <w:tc>
           <w:tcPr>
-            <w:tcW w:w="2357" w:type="dxa"/>
+            <w:tcW w:w="2709" w:type="dxa"/>
             <w:tcBorders>
               <w:top w:val="single" w:sz="4" w:space="0" w:color="000000"/>
               <w:left w:val="single" w:sz="4" w:space="0" w:color="000000"/>
@@ -12970,7 +13068,7 @@
         </w:tc>
         <w:tc>
           <w:tcPr>
-            <w:tcW w:w="5464" w:type="dxa"/>
+            <w:tcW w:w="5112" w:type="dxa"/>
             <w:tcBorders>
               <w:top w:val="single" w:sz="4" w:space="0" w:color="000000"/>
               <w:left w:val="double" w:sz="6" w:space="0" w:color="000000"/>
@@ -13001,7 +13099,7 @@
       <w:tr>
         <w:tc>
           <w:tcPr>
-            <w:tcW w:w="2357" w:type="dxa"/>
+            <w:tcW w:w="2709" w:type="dxa"/>
             <w:tcBorders>
               <w:top w:val="single" w:sz="4" w:space="0" w:color="000000"/>
               <w:left w:val="single" w:sz="4" w:space="0" w:color="000000"/>
@@ -13023,13 +13121,25 @@
               <w:rPr>
                 <w:sz w:val="24"/>
               </w:rPr>
-              <w:t>Categoríaprofesional</w:t>
-            </w:r>
-          </w:p>
-        </w:tc>
-        <w:tc>
-          <w:tcPr>
-            <w:tcW w:w="5464" w:type="dxa"/>
+              <w:t>Categoría</w:t>
+            </w:r>
+            <w:r>
+              <w:rPr>
+                <w:sz w:val="24"/>
+              </w:rPr>
+              <w:t xml:space="preserve"> </w:t>
+            </w:r>
+            <w:r>
+              <w:rPr>
+                <w:sz w:val="24"/>
+              </w:rPr>
+              <w:t>profesional</w:t>
+            </w:r>
+          </w:p>
+        </w:tc>
+        <w:tc>
+          <w:tcPr>
+            <w:tcW w:w="5112" w:type="dxa"/>
             <w:tcBorders>
               <w:top w:val="single" w:sz="4" w:space="0" w:color="000000"/>
               <w:left w:val="double" w:sz="6" w:space="0" w:color="000000"/>
@@ -13060,7 +13170,7 @@
       <w:tr>
         <w:tc>
           <w:tcPr>
-            <w:tcW w:w="2357" w:type="dxa"/>
+            <w:tcW w:w="2709" w:type="dxa"/>
             <w:tcBorders>
               <w:top w:val="single" w:sz="4" w:space="0" w:color="000000"/>
               <w:left w:val="single" w:sz="4" w:space="0" w:color="000000"/>
@@ -13088,7 +13198,7 @@
         </w:tc>
         <w:tc>
           <w:tcPr>
-            <w:tcW w:w="5464" w:type="dxa"/>
+            <w:tcW w:w="5112" w:type="dxa"/>
             <w:tcBorders>
               <w:top w:val="single" w:sz="4" w:space="0" w:color="000000"/>
               <w:left w:val="double" w:sz="6" w:space="0" w:color="000000"/>
@@ -13144,7 +13254,7 @@
       <w:tr>
         <w:tc>
           <w:tcPr>
-            <w:tcW w:w="2357" w:type="dxa"/>
+            <w:tcW w:w="2709" w:type="dxa"/>
             <w:tcBorders>
               <w:top w:val="single" w:sz="4" w:space="0" w:color="000000"/>
               <w:left w:val="single" w:sz="4" w:space="0" w:color="000000"/>
@@ -13167,13 +13277,37 @@
                 <w:sz w:val="24"/>
               </w:rPr>
               <w:lastRenderedPageBreak/>
-              <w:t>Informacióndecontacto</w:t>
-            </w:r>
-          </w:p>
-        </w:tc>
-        <w:tc>
-          <w:tcPr>
-            <w:tcW w:w="5464" w:type="dxa"/>
+              <w:t>Información</w:t>
+            </w:r>
+            <w:r>
+              <w:rPr>
+                <w:sz w:val="24"/>
+              </w:rPr>
+              <w:t xml:space="preserve"> </w:t>
+            </w:r>
+            <w:r>
+              <w:rPr>
+                <w:sz w:val="24"/>
+              </w:rPr>
+              <w:t>de</w:t>
+            </w:r>
+            <w:r>
+              <w:rPr>
+                <w:sz w:val="24"/>
+              </w:rPr>
+              <w:t xml:space="preserve"> </w:t>
+            </w:r>
+            <w:r>
+              <w:rPr>
+                <w:sz w:val="24"/>
+              </w:rPr>
+              <w:t>contacto</w:t>
+            </w:r>
+          </w:p>
+        </w:tc>
+        <w:tc>
+          <w:tcPr>
+            <w:tcW w:w="5112" w:type="dxa"/>
             <w:tcBorders>
               <w:top w:val="single" w:sz="4" w:space="0" w:color="000000"/>
               <w:left w:val="double" w:sz="6" w:space="0" w:color="000000"/>
@@ -13204,7 +13338,7 @@
       <w:tr>
         <w:tc>
           <w:tcPr>
-            <w:tcW w:w="2357" w:type="dxa"/>
+            <w:tcW w:w="2709" w:type="dxa"/>
             <w:tcBorders>
               <w:top w:val="single" w:sz="4" w:space="0" w:color="000000"/>
               <w:left w:val="single" w:sz="4" w:space="0" w:color="000000"/>
@@ -13232,7 +13366,7 @@
         </w:tc>
         <w:tc>
           <w:tcPr>
-            <w:tcW w:w="5464" w:type="dxa"/>
+            <w:tcW w:w="5112" w:type="dxa"/>
             <w:tcBorders>
               <w:top w:val="single" w:sz="4" w:space="0" w:color="000000"/>
               <w:left w:val="double" w:sz="6" w:space="0" w:color="000000"/>
@@ -13283,13 +13417,13 @@
         <w:tblLook w:val="0000"/>
       </w:tblPr>
       <w:tblGrid>
-        <w:gridCol w:w="2357"/>
-        <w:gridCol w:w="5464"/>
+        <w:gridCol w:w="2709"/>
+        <w:gridCol w:w="5112"/>
       </w:tblGrid>
       <w:tr>
         <w:tc>
           <w:tcPr>
-            <w:tcW w:w="2357" w:type="dxa"/>
+            <w:tcW w:w="2709" w:type="dxa"/>
             <w:tcBorders>
               <w:top w:val="single" w:sz="4" w:space="0" w:color="000000"/>
               <w:left w:val="single" w:sz="4" w:space="0" w:color="000000"/>
@@ -13318,7 +13452,7 @@
         </w:tc>
         <w:tc>
           <w:tcPr>
-            <w:tcW w:w="5464" w:type="dxa"/>
+            <w:tcW w:w="5112" w:type="dxa"/>
             <w:tcBorders>
               <w:top w:val="single" w:sz="4" w:space="0" w:color="000000"/>
               <w:left w:val="double" w:sz="6" w:space="0" w:color="000000"/>
@@ -13350,7 +13484,7 @@
       <w:tr>
         <w:tc>
           <w:tcPr>
-            <w:tcW w:w="2357" w:type="dxa"/>
+            <w:tcW w:w="2709" w:type="dxa"/>
             <w:tcBorders>
               <w:top w:val="single" w:sz="4" w:space="0" w:color="000000"/>
               <w:left w:val="single" w:sz="4" w:space="0" w:color="000000"/>
@@ -13378,7 +13512,7 @@
         </w:tc>
         <w:tc>
           <w:tcPr>
-            <w:tcW w:w="5464" w:type="dxa"/>
+            <w:tcW w:w="5112" w:type="dxa"/>
             <w:tcBorders>
               <w:top w:val="single" w:sz="4" w:space="0" w:color="000000"/>
               <w:left w:val="double" w:sz="6" w:space="0" w:color="000000"/>
@@ -13409,7 +13543,7 @@
       <w:tr>
         <w:tc>
           <w:tcPr>
-            <w:tcW w:w="2357" w:type="dxa"/>
+            <w:tcW w:w="2709" w:type="dxa"/>
             <w:tcBorders>
               <w:top w:val="single" w:sz="4" w:space="0" w:color="000000"/>
               <w:left w:val="single" w:sz="4" w:space="0" w:color="000000"/>
@@ -13431,13 +13565,25 @@
               <w:rPr>
                 <w:sz w:val="24"/>
               </w:rPr>
-              <w:t>Categoríaprofesional</w:t>
-            </w:r>
-          </w:p>
-        </w:tc>
-        <w:tc>
-          <w:tcPr>
-            <w:tcW w:w="5464" w:type="dxa"/>
+              <w:t>Categoría</w:t>
+            </w:r>
+            <w:r>
+              <w:rPr>
+                <w:sz w:val="24"/>
+              </w:rPr>
+              <w:t xml:space="preserve"> </w:t>
+            </w:r>
+            <w:r>
+              <w:rPr>
+                <w:sz w:val="24"/>
+              </w:rPr>
+              <w:t>profesional</w:t>
+            </w:r>
+          </w:p>
+        </w:tc>
+        <w:tc>
+          <w:tcPr>
+            <w:tcW w:w="5112" w:type="dxa"/>
             <w:tcBorders>
               <w:top w:val="single" w:sz="4" w:space="0" w:color="000000"/>
               <w:left w:val="double" w:sz="6" w:space="0" w:color="000000"/>
@@ -13468,7 +13614,7 @@
       <w:tr>
         <w:tc>
           <w:tcPr>
-            <w:tcW w:w="2357" w:type="dxa"/>
+            <w:tcW w:w="2709" w:type="dxa"/>
             <w:tcBorders>
               <w:top w:val="single" w:sz="4" w:space="0" w:color="000000"/>
               <w:left w:val="single" w:sz="4" w:space="0" w:color="000000"/>
@@ -13496,7 +13642,7 @@
         </w:tc>
         <w:tc>
           <w:tcPr>
-            <w:tcW w:w="5464" w:type="dxa"/>
+            <w:tcW w:w="5112" w:type="dxa"/>
             <w:tcBorders>
               <w:top w:val="single" w:sz="4" w:space="0" w:color="000000"/>
               <w:left w:val="double" w:sz="6" w:space="0" w:color="000000"/>
@@ -13572,7 +13718,7 @@
       <w:tr>
         <w:tc>
           <w:tcPr>
-            <w:tcW w:w="2357" w:type="dxa"/>
+            <w:tcW w:w="2709" w:type="dxa"/>
             <w:tcBorders>
               <w:top w:val="single" w:sz="4" w:space="0" w:color="000000"/>
               <w:left w:val="single" w:sz="4" w:space="0" w:color="000000"/>
@@ -13594,13 +13740,37 @@
               <w:rPr>
                 <w:sz w:val="24"/>
               </w:rPr>
-              <w:t>Informacióndecontacto</w:t>
-            </w:r>
-          </w:p>
-        </w:tc>
-        <w:tc>
-          <w:tcPr>
-            <w:tcW w:w="5464" w:type="dxa"/>
+              <w:t>Información</w:t>
+            </w:r>
+            <w:r>
+              <w:rPr>
+                <w:sz w:val="24"/>
+              </w:rPr>
+              <w:t xml:space="preserve"> </w:t>
+            </w:r>
+            <w:r>
+              <w:rPr>
+                <w:sz w:val="24"/>
+              </w:rPr>
+              <w:t>de</w:t>
+            </w:r>
+            <w:r>
+              <w:rPr>
+                <w:sz w:val="24"/>
+              </w:rPr>
+              <w:t xml:space="preserve"> </w:t>
+            </w:r>
+            <w:r>
+              <w:rPr>
+                <w:sz w:val="24"/>
+              </w:rPr>
+              <w:t>contacto</w:t>
+            </w:r>
+          </w:p>
+        </w:tc>
+        <w:tc>
+          <w:tcPr>
+            <w:tcW w:w="5112" w:type="dxa"/>
             <w:tcBorders>
               <w:top w:val="single" w:sz="4" w:space="0" w:color="000000"/>
               <w:left w:val="double" w:sz="6" w:space="0" w:color="000000"/>
@@ -13631,7 +13801,7 @@
       <w:tr>
         <w:tc>
           <w:tcPr>
-            <w:tcW w:w="2357" w:type="dxa"/>
+            <w:tcW w:w="2709" w:type="dxa"/>
             <w:tcBorders>
               <w:top w:val="single" w:sz="4" w:space="0" w:color="000000"/>
               <w:left w:val="single" w:sz="4" w:space="0" w:color="000000"/>
@@ -13659,7 +13829,7 @@
         </w:tc>
         <w:tc>
           <w:tcPr>
-            <w:tcW w:w="5464" w:type="dxa"/>
+            <w:tcW w:w="5112" w:type="dxa"/>
             <w:tcBorders>
               <w:top w:val="single" w:sz="4" w:space="0" w:color="000000"/>
               <w:left w:val="double" w:sz="6" w:space="0" w:color="000000"/>
@@ -13768,7 +13938,23 @@
           <w:sz w:val="24"/>
           <w:szCs w:val="24"/>
         </w:rPr>
-        <w:t>Requisitofuncional</w:t>
+        <w:t>Requisito</w:t>
+      </w:r>
+      <w:r>
+        <w:rPr>
+          <w:color w:val="auto"/>
+          <w:sz w:val="24"/>
+          <w:szCs w:val="24"/>
+        </w:rPr>
+        <w:t xml:space="preserve"> </w:t>
+      </w:r>
+      <w:r>
+        <w:rPr>
+          <w:color w:val="auto"/>
+          <w:sz w:val="24"/>
+          <w:szCs w:val="24"/>
+        </w:rPr>
+        <w:t>funcional</w:t>
       </w:r>
       <w:r>
         <w:rPr>
@@ -14273,11 +14459,7 @@
               <w:t xml:space="preserve">crear </w:t>
             </w:r>
             <w:r>
-              <w:t xml:space="preserve">un horario y registrarlo en la base de datos, para posteriormente  poder consultarlo, modificarlo y </w:t>
-            </w:r>
-            <w:r>
-              <w:lastRenderedPageBreak/>
-              <w:t>deshabilitarlo según sea el caso.</w:t>
+              <w:t>un horario y registrarlo en la base de datos, para posteriormente  poder consultarlo, modificarlo y deshabilitarlo según sea el caso.</w:t>
             </w:r>
           </w:p>
           <w:p>
@@ -14315,6 +14497,7 @@
               <w:jc w:val="both"/>
             </w:pPr>
             <w:r>
+              <w:lastRenderedPageBreak/>
               <w:t>El sistema cancelara el proceso de registro del horario y mostrará un mensaje de error al usuario en los siguientes casos:</w:t>
             </w:r>
           </w:p>
@@ -14403,7 +14586,13 @@
               <w:jc w:val="both"/>
             </w:pPr>
             <w:r>
-              <w:t>Una vez registrado el horario el sistema le presentará una vista final del horario de la sección con la posibilidad de poder imprimirlo o guardarlo en formato pdf.</w:t>
+              <w:t>Una vez registrado el horario el sistema le presentará una vista final del horario de la sección con la posibilidad de poder imp</w:t>
+            </w:r>
+            <w:r>
+              <w:t>rimirlo o guardarlo en formato P</w:t>
+            </w:r>
+            <w:r>
+              <w:t>df.</w:t>
             </w:r>
           </w:p>
           <w:p>
@@ -14709,7 +14898,23 @@
           <w:sz w:val="24"/>
           <w:szCs w:val="24"/>
         </w:rPr>
-        <w:t>Requisitofuncional</w:t>
+        <w:t>Requisito</w:t>
+      </w:r>
+      <w:r>
+        <w:rPr>
+          <w:color w:val="auto"/>
+          <w:sz w:val="24"/>
+          <w:szCs w:val="24"/>
+        </w:rPr>
+        <w:t xml:space="preserve"> </w:t>
+      </w:r>
+      <w:r>
+        <w:rPr>
+          <w:color w:val="auto"/>
+          <w:sz w:val="24"/>
+          <w:szCs w:val="24"/>
+        </w:rPr>
+        <w:t>funcional</w:t>
       </w:r>
       <w:r>
         <w:rPr>
@@ -15200,11 +15405,7 @@
               <w:jc w:val="both"/>
             </w:pPr>
             <w:r>
-              <w:t xml:space="preserve">El sistema constara de dos formas de registro de docentes, la primera forma será el auto registro que podrá ser realizado por el mismo docente en la página principal del sistema donde se </w:t>
-            </w:r>
-            <w:r>
-              <w:lastRenderedPageBreak/>
-              <w:t>habilitara un formulario de  registro que tomara en cuenta sus datos personales así como también su fecha de ingreso, categoría, condición, dependencia y dedicación, también deberá introducir un usuario y una contraseña de acceso al sistema esta última información es confidencial, puesto que el usuario y la contraseña le garantizaran al docente el acceso al sistema y a su información , una vez culminada la respectiva validación de campos , si todo esta correcto el docente quedará registrado y podrá acceder al sistema.</w:t>
+              <w:t>El sistema constara de dos formas de registro de docentes, la primera forma será el auto registro que podrá ser realizado por el mismo docente en la página principal del sistema donde se habilitara un formulario de  registro que tomara en cuenta sus datos personales así como también su fecha de ingreso, categoría, condición, dependencia y dedicación, también deberá introducir un usuario y una contraseña de acceso al sistema esta última información es confidencial, puesto que el usuario y la contraseña le garantizaran al docente el acceso al sistema y a su información , una vez culminada la respectiva validación de campos , si todo esta correcto el docente quedará registrado y podrá acceder al sistema.</w:t>
             </w:r>
           </w:p>
           <w:p>
@@ -15223,7 +15424,11 @@
               <w:jc w:val="both"/>
             </w:pPr>
             <w:r>
-              <w:t>Por otra parte la segunda forma de registrarse la podrán realizar los administradores y súper-usuarios del sistema en la cual se realizara el llenado del formulario de registro antes mencionado, donde se agregara una opción más que será la de asignar un rol de usuario para este docente, luego se realizará la validación y el sistema procederá a realizar el registro.</w:t>
+              <w:t xml:space="preserve">Por otra parte la segunda forma de registrarse la podrán realizar los administradores y súper-usuarios del sistema en la cual se realizara el llenado del formulario de registro antes </w:t>
+            </w:r>
+            <w:r>
+              <w:lastRenderedPageBreak/>
+              <w:t>mencionado, donde se agregara una opción más que será la de asignar un rol de usuario para este docente, luego se realizará la validación y el sistema procederá a realizar el registro.</w:t>
             </w:r>
           </w:p>
           <w:p>
@@ -15537,7 +15742,23 @@
           <w:sz w:val="24"/>
           <w:szCs w:val="24"/>
         </w:rPr>
-        <w:t>Requisitofuncional</w:t>
+        <w:t>Requisito</w:t>
+      </w:r>
+      <w:r>
+        <w:rPr>
+          <w:color w:val="auto"/>
+          <w:sz w:val="24"/>
+          <w:szCs w:val="24"/>
+        </w:rPr>
+        <w:t xml:space="preserve"> </w:t>
+      </w:r>
+      <w:r>
+        <w:rPr>
+          <w:color w:val="auto"/>
+          <w:sz w:val="24"/>
+          <w:szCs w:val="24"/>
+        </w:rPr>
+        <w:t>funcional</w:t>
       </w:r>
       <w:r>
         <w:rPr>
@@ -16323,7 +16544,39 @@
           <w:sz w:val="24"/>
           <w:szCs w:val="24"/>
         </w:rPr>
-        <w:t>Requisitofuncional04: GESTIONAR COMISIONES</w:t>
+        <w:t>Requisito</w:t>
+      </w:r>
+      <w:r>
+        <w:rPr>
+          <w:color w:val="auto"/>
+          <w:sz w:val="24"/>
+          <w:szCs w:val="24"/>
+        </w:rPr>
+        <w:t xml:space="preserve"> </w:t>
+      </w:r>
+      <w:r>
+        <w:rPr>
+          <w:color w:val="auto"/>
+          <w:sz w:val="24"/>
+          <w:szCs w:val="24"/>
+        </w:rPr>
+        <w:t>funcional</w:t>
+      </w:r>
+      <w:r>
+        <w:rPr>
+          <w:color w:val="auto"/>
+          <w:sz w:val="24"/>
+          <w:szCs w:val="24"/>
+        </w:rPr>
+        <w:t xml:space="preserve"> </w:t>
+      </w:r>
+      <w:r>
+        <w:rPr>
+          <w:color w:val="auto"/>
+          <w:sz w:val="24"/>
+          <w:szCs w:val="24"/>
+        </w:rPr>
+        <w:t>04: GESTIONAR COMISIONES</w:t>
       </w:r>
     </w:p>
     <w:tbl>
@@ -16665,7 +16918,6 @@
                 <w:iCs/>
                 <w:color w:val="auto"/>
               </w:rPr>
-              <w:lastRenderedPageBreak/>
               <w:t>Fuente</w:t>
             </w:r>
             <w:r>
@@ -17063,7 +17315,40 @@
           <w:sz w:val="24"/>
           <w:szCs w:val="24"/>
         </w:rPr>
-        <w:t>Requisitofuncional05: GESTIONAR DEPENDENCIAS</w:t>
+        <w:lastRenderedPageBreak/>
+        <w:t>Requisito</w:t>
+      </w:r>
+      <w:r>
+        <w:rPr>
+          <w:color w:val="auto"/>
+          <w:sz w:val="24"/>
+          <w:szCs w:val="24"/>
+        </w:rPr>
+        <w:t xml:space="preserve"> </w:t>
+      </w:r>
+      <w:r>
+        <w:rPr>
+          <w:color w:val="auto"/>
+          <w:sz w:val="24"/>
+          <w:szCs w:val="24"/>
+        </w:rPr>
+        <w:t>funcional</w:t>
+      </w:r>
+      <w:r>
+        <w:rPr>
+          <w:color w:val="auto"/>
+          <w:sz w:val="24"/>
+          <w:szCs w:val="24"/>
+        </w:rPr>
+        <w:t xml:space="preserve"> </w:t>
+      </w:r>
+      <w:r>
+        <w:rPr>
+          <w:color w:val="auto"/>
+          <w:sz w:val="24"/>
+          <w:szCs w:val="24"/>
+        </w:rPr>
+        <w:t>05: GESTIONAR DEPENDENCIAS</w:t>
       </w:r>
     </w:p>
     <w:tbl>
@@ -17814,7 +18099,39 @@
           <w:sz w:val="24"/>
           <w:szCs w:val="24"/>
         </w:rPr>
-        <w:t>Requisitofuncional06: GESTIONAR SECCIONES</w:t>
+        <w:t>Requisito</w:t>
+      </w:r>
+      <w:r>
+        <w:rPr>
+          <w:color w:val="auto"/>
+          <w:sz w:val="24"/>
+          <w:szCs w:val="24"/>
+        </w:rPr>
+        <w:t xml:space="preserve"> </w:t>
+      </w:r>
+      <w:r>
+        <w:rPr>
+          <w:color w:val="auto"/>
+          <w:sz w:val="24"/>
+          <w:szCs w:val="24"/>
+        </w:rPr>
+        <w:t>funcional</w:t>
+      </w:r>
+      <w:r>
+        <w:rPr>
+          <w:color w:val="auto"/>
+          <w:sz w:val="24"/>
+          <w:szCs w:val="24"/>
+        </w:rPr>
+        <w:t xml:space="preserve"> </w:t>
+      </w:r>
+      <w:r>
+        <w:rPr>
+          <w:color w:val="auto"/>
+          <w:sz w:val="24"/>
+          <w:szCs w:val="24"/>
+        </w:rPr>
+        <w:t>06: GESTIONAR SECCIONES</w:t>
       </w:r>
     </w:p>
     <w:tbl>
@@ -18545,7 +18862,39 @@
           <w:sz w:val="24"/>
           <w:szCs w:val="24"/>
         </w:rPr>
-        <w:t>Requisitofuncional07: GESTIONAR UNIDADES CURRICULARES</w:t>
+        <w:t>Requisito</w:t>
+      </w:r>
+      <w:r>
+        <w:rPr>
+          <w:color w:val="auto"/>
+          <w:sz w:val="24"/>
+          <w:szCs w:val="24"/>
+        </w:rPr>
+        <w:t xml:space="preserve"> </w:t>
+      </w:r>
+      <w:r>
+        <w:rPr>
+          <w:color w:val="auto"/>
+          <w:sz w:val="24"/>
+          <w:szCs w:val="24"/>
+        </w:rPr>
+        <w:t>funcional</w:t>
+      </w:r>
+      <w:r>
+        <w:rPr>
+          <w:color w:val="auto"/>
+          <w:sz w:val="24"/>
+          <w:szCs w:val="24"/>
+        </w:rPr>
+        <w:t xml:space="preserve"> </w:t>
+      </w:r>
+      <w:r>
+        <w:rPr>
+          <w:color w:val="auto"/>
+          <w:sz w:val="24"/>
+          <w:szCs w:val="24"/>
+        </w:rPr>
+        <w:t>07: GESTIONAR UNIDADES CURRICULARES</w:t>
       </w:r>
     </w:p>
     <w:tbl>
@@ -19018,11 +19367,7 @@
               <w:t xml:space="preserve"> y plantea que el sistema deberá permitir el registro</w:t>
             </w:r>
             <w:r>
-              <w:t xml:space="preserve"> de unidades curriculares para ser asignadas posteriormente a los horarios junto con un docente, una </w:t>
-            </w:r>
-            <w:r>
-              <w:lastRenderedPageBreak/>
-              <w:t xml:space="preserve">sección y un ambiente, en el registro de una unidad curricular son tomados en cuenta datos como el código el nombre el alias, las unidades de crédito, la fase, entre otros. </w:t>
+              <w:t xml:space="preserve"> de unidades curriculares para ser asignadas posteriormente a los horarios junto con un docente, una sección y un ambiente, en el registro de una unidad curricular son tomados en cuenta datos como el código el nombre el alias, las unidades de crédito, la fase, entre otros. </w:t>
             </w:r>
           </w:p>
           <w:p>
@@ -19076,7 +19421,6 @@
                 <w:iCs/>
                 <w:color w:val="auto"/>
               </w:rPr>
-              <w:lastRenderedPageBreak/>
               <w:t>Prioridad</w:t>
             </w:r>
             <w:r>
@@ -19314,7 +19658,39 @@
           <w:sz w:val="24"/>
           <w:szCs w:val="24"/>
         </w:rPr>
-        <w:t>Requisitofuncional08: GESTIONAR AMBIENTES</w:t>
+        <w:t>Requisito</w:t>
+      </w:r>
+      <w:r>
+        <w:rPr>
+          <w:color w:val="auto"/>
+          <w:sz w:val="24"/>
+          <w:szCs w:val="24"/>
+        </w:rPr>
+        <w:t xml:space="preserve"> </w:t>
+      </w:r>
+      <w:r>
+        <w:rPr>
+          <w:color w:val="auto"/>
+          <w:sz w:val="24"/>
+          <w:szCs w:val="24"/>
+        </w:rPr>
+        <w:t>funcional</w:t>
+      </w:r>
+      <w:r>
+        <w:rPr>
+          <w:color w:val="auto"/>
+          <w:sz w:val="24"/>
+          <w:szCs w:val="24"/>
+        </w:rPr>
+        <w:t xml:space="preserve"> </w:t>
+      </w:r>
+      <w:r>
+        <w:rPr>
+          <w:color w:val="auto"/>
+          <w:sz w:val="24"/>
+          <w:szCs w:val="24"/>
+        </w:rPr>
+        <w:t>08: GESTIONAR AMBIENTES</w:t>
       </w:r>
     </w:p>
     <w:tbl>
@@ -19426,6 +19802,7 @@
                 <w:iCs/>
                 <w:color w:val="auto"/>
               </w:rPr>
+              <w:lastRenderedPageBreak/>
               <w:t>Nombre</w:t>
             </w:r>
             <w:r>
@@ -20037,7 +20414,39 @@
           <w:sz w:val="24"/>
           <w:szCs w:val="24"/>
         </w:rPr>
-        <w:t>Requisitofuncional09: GESTIONAR EJES</w:t>
+        <w:t>Requisito</w:t>
+      </w:r>
+      <w:r>
+        <w:rPr>
+          <w:color w:val="auto"/>
+          <w:sz w:val="24"/>
+          <w:szCs w:val="24"/>
+        </w:rPr>
+        <w:t xml:space="preserve"> </w:t>
+      </w:r>
+      <w:r>
+        <w:rPr>
+          <w:color w:val="auto"/>
+          <w:sz w:val="24"/>
+          <w:szCs w:val="24"/>
+        </w:rPr>
+        <w:t>funcional</w:t>
+      </w:r>
+      <w:r>
+        <w:rPr>
+          <w:color w:val="auto"/>
+          <w:sz w:val="24"/>
+          <w:szCs w:val="24"/>
+        </w:rPr>
+        <w:t xml:space="preserve"> </w:t>
+      </w:r>
+      <w:r>
+        <w:rPr>
+          <w:color w:val="auto"/>
+          <w:sz w:val="24"/>
+          <w:szCs w:val="24"/>
+        </w:rPr>
+        <w:t>09: GESTIONAR EJES</w:t>
       </w:r>
     </w:p>
     <w:tbl>
@@ -20773,7 +21182,39 @@
           <w:sz w:val="24"/>
           <w:szCs w:val="24"/>
         </w:rPr>
-        <w:t>Requisitofuncional10: GESTIONAR PNF</w:t>
+        <w:t>Requisito</w:t>
+      </w:r>
+      <w:r>
+        <w:rPr>
+          <w:color w:val="auto"/>
+          <w:sz w:val="24"/>
+          <w:szCs w:val="24"/>
+        </w:rPr>
+        <w:t xml:space="preserve"> </w:t>
+      </w:r>
+      <w:r>
+        <w:rPr>
+          <w:color w:val="auto"/>
+          <w:sz w:val="24"/>
+          <w:szCs w:val="24"/>
+        </w:rPr>
+        <w:t>funcional</w:t>
+      </w:r>
+      <w:r>
+        <w:rPr>
+          <w:color w:val="auto"/>
+          <w:sz w:val="24"/>
+          <w:szCs w:val="24"/>
+        </w:rPr>
+        <w:t xml:space="preserve"> </w:t>
+      </w:r>
+      <w:r>
+        <w:rPr>
+          <w:color w:val="auto"/>
+          <w:sz w:val="24"/>
+          <w:szCs w:val="24"/>
+        </w:rPr>
+        <w:t>10: GESTIONAR PNF</w:t>
       </w:r>
     </w:p>
     <w:tbl>
@@ -21256,11 +21697,7 @@
               <w:jc w:val="both"/>
             </w:pPr>
             <w:r>
-              <w:t xml:space="preserve">El sistema debe permitir editar los datos del PNF, también </w:t>
-            </w:r>
-            <w:r>
-              <w:lastRenderedPageBreak/>
-              <w:t>debe permitir eliminar un PNF del sistema siempre y cuando este PNF no esté en uso.</w:t>
+              <w:t>El sistema debe permitir editar los datos del PNF, también debe permitir eliminar un PNF del sistema siempre y cuando este PNF no esté en uso.</w:t>
             </w:r>
           </w:p>
         </w:tc>
@@ -21295,7 +21732,6 @@
                 <w:iCs/>
                 <w:color w:val="auto"/>
               </w:rPr>
-              <w:lastRenderedPageBreak/>
               <w:t>Prioridad</w:t>
             </w:r>
             <w:r>
@@ -21533,7 +21969,39 @@
           <w:sz w:val="24"/>
           <w:szCs w:val="24"/>
         </w:rPr>
-        <w:t xml:space="preserve">Requisitofuncional11: GESTIONAR ACTIVIDADES COMPLEMENTARIAS </w:t>
+        <w:t>Requisito</w:t>
+      </w:r>
+      <w:r>
+        <w:rPr>
+          <w:color w:val="auto"/>
+          <w:sz w:val="24"/>
+          <w:szCs w:val="24"/>
+        </w:rPr>
+        <w:t xml:space="preserve"> </w:t>
+      </w:r>
+      <w:r>
+        <w:rPr>
+          <w:color w:val="auto"/>
+          <w:sz w:val="24"/>
+          <w:szCs w:val="24"/>
+        </w:rPr>
+        <w:t>funcional</w:t>
+      </w:r>
+      <w:r>
+        <w:rPr>
+          <w:color w:val="auto"/>
+          <w:sz w:val="24"/>
+          <w:szCs w:val="24"/>
+        </w:rPr>
+        <w:t xml:space="preserve"> </w:t>
+      </w:r>
+      <w:r>
+        <w:rPr>
+          <w:color w:val="auto"/>
+          <w:sz w:val="24"/>
+          <w:szCs w:val="24"/>
+        </w:rPr>
+        <w:t xml:space="preserve">11: GESTIONAR ACTIVIDADES COMPLEMENTARIAS </w:t>
       </w:r>
     </w:p>
     <w:tbl>
@@ -21997,7 +22465,11 @@
               <w:jc w:val="both"/>
             </w:pPr>
             <w:r>
-              <w:t>Este requisito corresponde a la gestión de actividades que complementan las actividades académicas, para crear una actividad complementaria será necesario el nombre, la descripción y la dependencia de dicha actividad, para luego asignarle horas dentro del horario del docente a esa actividad complementaria.</w:t>
+              <w:t xml:space="preserve">Este requisito corresponde a la gestión de actividades que </w:t>
+            </w:r>
+            <w:r>
+              <w:lastRenderedPageBreak/>
+              <w:t>complementan las actividades académicas, para crear una actividad complementaria será necesario el nombre, la descripción y la dependencia de dicha actividad, para luego asignarle horas dentro del horario del docente a esa actividad complementaria.</w:t>
             </w:r>
           </w:p>
           <w:p>
@@ -22051,6 +22523,7 @@
                 <w:iCs/>
                 <w:color w:val="auto"/>
               </w:rPr>
+              <w:lastRenderedPageBreak/>
               <w:t>Prioridad</w:t>
             </w:r>
             <w:r>
@@ -22258,6 +22731,7 @@
     <w:p>
       <w:pPr>
         <w:pStyle w:val="Normalindentado3"/>
+        <w:ind w:left="0"/>
         <w:jc w:val="both"/>
       </w:pPr>
     </w:p>
@@ -22288,7 +22762,15 @@
           <w:sz w:val="24"/>
           <w:szCs w:val="24"/>
         </w:rPr>
-        <w:t>Requisitofuncional12: GESTIONAR DIAS</w:t>
+        <w:t>Requisito funcional 12</w:t>
+      </w:r>
+      <w:r>
+        <w:rPr>
+          <w:color w:val="auto"/>
+          <w:sz w:val="24"/>
+          <w:szCs w:val="24"/>
+        </w:rPr>
+        <w:t>: GENERAR REPORTES</w:t>
       </w:r>
     </w:p>
     <w:tbl>
@@ -22388,7 +22870,7 @@
               <w:jc w:val="both"/>
             </w:pPr>
             <w:r>
-              <w:t>RF-12</w:t>
+              <w:t>RF-14</w:t>
             </w:r>
           </w:p>
         </w:tc>
@@ -22472,7 +22954,7 @@
               <w:jc w:val="both"/>
             </w:pPr>
             <w:r>
-              <w:t>Gestionar días</w:t>
+              <w:t>Generación de reportes</w:t>
             </w:r>
           </w:p>
         </w:tc>
@@ -22746,22 +23228,49 @@
           </w:tcPr>
           <w:p>
             <w:pPr>
-              <w:pStyle w:val="Normalindentado1"/>
-              <w:snapToGrid w:val="0"/>
-              <w:ind w:left="0"/>
               <w:jc w:val="both"/>
             </w:pPr>
             <w:r>
-              <w:t xml:space="preserve">Este requisito corresponde a la gestión de </w:t>
-            </w:r>
-            <w:r>
-              <w:t>los días de la semana utilizado</w:t>
-            </w:r>
-            <w:r>
-              <w:t>s en la construcción de los horarios , y lo que plantea es que el sistema deberá permitir el registro de l</w:t>
-            </w:r>
-            <w:r>
-              <w:t>os días para posteriormente relacionarlos con las horas y formar los horarios , el sistema deberá permitir la modificación de los días y la eliminación siempre y cuando este no esté siendo utilizado por ningún horario de lo contrario el sistema arrojara un error al no poder eliminarlo</w:t>
+              <w:t xml:space="preserve">El sistema debe permitir generar </w:t>
+            </w:r>
+            <w:r>
+              <w:t xml:space="preserve">reportes en formato .pdf sobre: horarios de docentes , horarios de secciones por pnf, horarios de ambientes por pnf (Aularios) , </w:t>
+            </w:r>
+            <w:r>
+              <w:t xml:space="preserve">y por otro lado los </w:t>
+            </w:r>
+            <w:r>
+              <w:t>reportes de docentes,</w:t>
+            </w:r>
+            <w:r>
+              <w:t xml:space="preserve"> </w:t>
+            </w:r>
+            <w:r>
+              <w:t>unidades</w:t>
+            </w:r>
+            <w:r>
+              <w:t xml:space="preserve"> </w:t>
+            </w:r>
+            <w:r>
+              <w:t>curriculares,</w:t>
+            </w:r>
+            <w:r>
+              <w:t xml:space="preserve"> </w:t>
+            </w:r>
+            <w:r>
+              <w:t>secciones, ejes, pnf, dependencias, categorías</w:t>
+            </w:r>
+            <w:r>
+              <w:t xml:space="preserve"> de docentes y</w:t>
+            </w:r>
+            <w:r>
+              <w:t xml:space="preserve"> ambientes</w:t>
+            </w:r>
+            <w:r>
+              <w:t xml:space="preserve"> </w:t>
+            </w:r>
+            <w:r>
+              <w:t>en un rango de fechas</w:t>
             </w:r>
           </w:p>
         </w:tc>
@@ -22905,6 +23414,9 @@
               <w:jc w:val="both"/>
             </w:pPr>
             <w:r>
+              <w:rPr>
+                <w:highlight w:val="lightGray"/>
+              </w:rPr>
               <w:fldChar w:fldCharType="begin">
                 <w:ffData>
                   <w:name w:val=""/>
@@ -22919,9 +23431,20 @@
               </w:fldChar>
             </w:r>
             <w:r>
+              <w:rPr>
+                <w:highlight w:val="lightGray"/>
+              </w:rPr>
               <w:instrText xml:space="preserve"> FORMCHECKBOX </w:instrText>
             </w:r>
             <w:r>
+              <w:rPr>
+                <w:highlight w:val="lightGray"/>
+              </w:rPr>
+            </w:r>
+            <w:r>
+              <w:rPr>
+                <w:highlight w:val="lightGray"/>
+              </w:rPr>
               <w:fldChar w:fldCharType="end"/>
             </w:r>
             <w:r>
@@ -22947,6 +23470,9 @@
               <w:jc w:val="both"/>
             </w:pPr>
             <w:r>
+              <w:rPr>
+                <w:highlight w:val="lightGray"/>
+              </w:rPr>
               <w:fldChar w:fldCharType="begin">
                 <w:ffData>
                   <w:name w:val=""/>
@@ -22960,9 +23486,20 @@
               </w:fldChar>
             </w:r>
             <w:r>
+              <w:rPr>
+                <w:highlight w:val="lightGray"/>
+              </w:rPr>
               <w:instrText xml:space="preserve"> FORMCHECKBOX </w:instrText>
             </w:r>
             <w:r>
+              <w:rPr>
+                <w:highlight w:val="lightGray"/>
+              </w:rPr>
+            </w:r>
+            <w:r>
+              <w:rPr>
+                <w:highlight w:val="lightGray"/>
+              </w:rPr>
               <w:fldChar w:fldCharType="end"/>
             </w:r>
             <w:r>
@@ -23005,8 +23542,46 @@
           <w:sz w:val="24"/>
           <w:szCs w:val="24"/>
         </w:rPr>
-        <w:t>Requisitofuncional12: GESTIONAR HORAS</w:t>
-      </w:r>
+        <w:t>Requisito</w:t>
+      </w:r>
+      <w:r>
+        <w:rPr>
+          <w:color w:val="auto"/>
+          <w:sz w:val="24"/>
+          <w:szCs w:val="24"/>
+        </w:rPr>
+        <w:t xml:space="preserve"> </w:t>
+      </w:r>
+      <w:r>
+        <w:rPr>
+          <w:color w:val="auto"/>
+          <w:sz w:val="24"/>
+          <w:szCs w:val="24"/>
+        </w:rPr>
+        <w:t>funcional</w:t>
+      </w:r>
+      <w:r>
+        <w:rPr>
+          <w:color w:val="auto"/>
+          <w:sz w:val="24"/>
+          <w:szCs w:val="24"/>
+        </w:rPr>
+        <w:t xml:space="preserve"> 13</w:t>
+      </w:r>
+      <w:r>
+        <w:rPr>
+          <w:color w:val="auto"/>
+          <w:sz w:val="24"/>
+          <w:szCs w:val="24"/>
+        </w:rPr>
+        <w:t>: GESTIONAR ROLES</w:t>
+      </w:r>
+    </w:p>
+    <w:p>
+      <w:pPr>
+        <w:pStyle w:val="Normalindentado3"/>
+        <w:jc w:val="both"/>
+      </w:pPr>
     </w:p>
     <w:tbl>
       <w:tblPr>
@@ -23105,7 +23680,7 @@
               <w:jc w:val="both"/>
             </w:pPr>
             <w:r>
-              <w:t>RF-13</w:t>
+              <w:t>RF-15</w:t>
             </w:r>
           </w:p>
         </w:tc>
@@ -23189,7 +23764,7 @@
               <w:jc w:val="both"/>
             </w:pPr>
             <w:r>
-              <w:t>Gestionar horas</w:t>
+              <w:t>Manejo de roles de usuario</w:t>
             </w:r>
           </w:p>
         </w:tc>
@@ -23463,17 +24038,67 @@
           </w:tcPr>
           <w:p>
             <w:pPr>
-              <w:pStyle w:val="Normalindentado1"/>
-              <w:snapToGrid w:val="0"/>
-              <w:ind w:left="0"/>
               <w:jc w:val="both"/>
             </w:pPr>
             <w:r>
-              <w:t xml:space="preserve">Este requisito corresponde a la gestión de las horas utilizadas en la construcción de los horarios , y lo que plantea es que el sistema deberá permitir el registro de las horas de entrada y de salida de las distintas actividades y deberá agrupar las horas en tres turnos , la mañana , tarde y noche , para así crear automáticamente los tres bloques de los horarios , también el sistema deberá permitir la posterior modificación y eliminación de estas horas siempre y cuando no estén asignadas a un </w:t>
+              <w:t>El sistema debe</w:t>
+            </w:r>
+            <w:r>
+              <w:t>rá</w:t>
+            </w:r>
+            <w:r>
+              <w:t xml:space="preserve"> permitir </w:t>
+            </w:r>
+            <w:r>
+              <w:t>la gestión de roles de usuario para un mejor manejo de su seguridad , inicialmente el sistema tendrá 3  tipos de roles predefinidos que son:</w:t>
+            </w:r>
+          </w:p>
+          <w:p>
+            <w:pPr>
+              <w:jc w:val="both"/>
+            </w:pPr>
+            <w:r>
+              <w:t>Súper</w:t>
+            </w:r>
+            <w:r>
+              <w:t xml:space="preserve"> usuario: rol de usuario con control total sobre el sistema y la base de datos puede gestionar roles, administrar permisología, restringir acceso a usuarios, consultar la bitácora, consultar módulos, entre otras cosas, </w:t>
+            </w:r>
+            <w:r>
+              <w:t>cabe destacar que este rol tendrá que ser asignado a un actor con las capacidades para llevar a cabo dichas actividades</w:t>
+            </w:r>
+          </w:p>
+          <w:p>
+            <w:pPr>
+              <w:jc w:val="both"/>
+            </w:pPr>
+            <w:r>
+              <w:t>Administrador: Rol de usuario con los permisos necesarios para administrar horarios y toda la gestión básica del sistema sin poder tener acceso a los módulos de seguridad del sistema.</w:t>
+            </w:r>
+          </w:p>
+          <w:p>
+            <w:pPr>
+              <w:jc w:val="both"/>
+            </w:pPr>
+            <w:r>
+              <w:t>Docente: Rol de usuario con permisología solo para iniciar sesión, modificar sus datos personales, visualizar información referente a su horario y generar reporte en pdf de su horario.</w:t>
+            </w:r>
+          </w:p>
+          <w:p>
+            <w:pPr>
+              <w:jc w:val="both"/>
+            </w:pPr>
+            <w:r>
+              <w:t>El módulo de gestión de roles</w:t>
+            </w:r>
+            <w:r>
+              <w:t xml:space="preserve"> podrá ser accedido </w:t>
             </w:r>
             <w:r>
               <w:lastRenderedPageBreak/>
-              <w:t>horario de lo contrario el sistema arrojara un error al no poder eliminar dicha hora.</w:t>
+              <w:t>exclusivamente por los docentes con rol de súper usuario</w:t>
+            </w:r>
+            <w:r>
+              <w:t>, para registrar un rol el usuario deberá ingresar el nombre del rol y le deberá asignar los módulos necesarios que estén disponibles,  para después asignar la permisología en el módulo de gestión de permisos.</w:t>
             </w:r>
           </w:p>
         </w:tc>
@@ -23674,6 +24299,9 @@
               <w:jc w:val="both"/>
             </w:pPr>
             <w:r>
+              <w:rPr>
+                <w:highlight w:val="lightGray"/>
+              </w:rPr>
               <w:fldChar w:fldCharType="begin">
                 <w:ffData>
                   <w:name w:val=""/>
@@ -23687,9 +24315,20 @@
               </w:fldChar>
             </w:r>
             <w:r>
+              <w:rPr>
+                <w:highlight w:val="lightGray"/>
+              </w:rPr>
               <w:instrText xml:space="preserve"> FORMCHECKBOX </w:instrText>
             </w:r>
             <w:r>
+              <w:rPr>
+                <w:highlight w:val="lightGray"/>
+              </w:rPr>
+            </w:r>
+            <w:r>
+              <w:rPr>
+                <w:highlight w:val="lightGray"/>
+              </w:rPr>
               <w:fldChar w:fldCharType="end"/>
             </w:r>
             <w:r>
@@ -23702,6 +24341,7 @@
     <w:p>
       <w:pPr>
         <w:pStyle w:val="Normalindentado3"/>
+        <w:ind w:left="0"/>
         <w:jc w:val="both"/>
       </w:pPr>
     </w:p>
@@ -23732,8 +24372,46 @@
           <w:sz w:val="24"/>
           <w:szCs w:val="24"/>
         </w:rPr>
-        <w:t>Requisitofuncional12: GENERAR REPORTES</w:t>
-      </w:r>
+        <w:t>Requisito</w:t>
+      </w:r>
+      <w:r>
+        <w:rPr>
+          <w:color w:val="auto"/>
+          <w:sz w:val="24"/>
+          <w:szCs w:val="24"/>
+        </w:rPr>
+        <w:t xml:space="preserve"> </w:t>
+      </w:r>
+      <w:r>
+        <w:rPr>
+          <w:color w:val="auto"/>
+          <w:sz w:val="24"/>
+          <w:szCs w:val="24"/>
+        </w:rPr>
+        <w:t>funcional</w:t>
+      </w:r>
+      <w:r>
+        <w:rPr>
+          <w:color w:val="auto"/>
+          <w:sz w:val="24"/>
+          <w:szCs w:val="24"/>
+        </w:rPr>
+        <w:t xml:space="preserve"> 14</w:t>
+      </w:r>
+      <w:r>
+        <w:rPr>
+          <w:color w:val="auto"/>
+          <w:sz w:val="24"/>
+          <w:szCs w:val="24"/>
+        </w:rPr>
+        <w:t>: GESTIONAR SEGURIDAD</w:t>
+      </w:r>
+    </w:p>
+    <w:p>
+      <w:pPr>
+        <w:pStyle w:val="Normalindentado3"/>
+        <w:jc w:val="both"/>
+      </w:pPr>
     </w:p>
     <w:tbl>
       <w:tblPr>
@@ -23832,7 +24510,7 @@
               <w:jc w:val="both"/>
             </w:pPr>
             <w:r>
-              <w:t>RF-14</w:t>
+              <w:t>RF-16</w:t>
             </w:r>
           </w:p>
         </w:tc>
@@ -23916,7 +24594,7 @@
               <w:jc w:val="both"/>
             </w:pPr>
             <w:r>
-              <w:t>Generación de reportes</w:t>
+              <w:t>Gestión de seguridad</w:t>
             </w:r>
           </w:p>
         </w:tc>
@@ -24190,47 +24868,274 @@
           </w:tcPr>
           <w:p>
             <w:pPr>
+              <w:pStyle w:val="Normalindentado1"/>
+              <w:snapToGrid w:val="0"/>
+              <w:ind w:left="0"/>
               <w:jc w:val="both"/>
             </w:pPr>
             <w:r>
-              <w:t xml:space="preserve">El sistema debe permitir generar </w:t>
-            </w:r>
-            <w:r>
-              <w:t xml:space="preserve">reportes en formato .pdf sobre: horarios de docentes , horarios de secciones por pnf, horarios de ambientes por pnf (Aularios) , </w:t>
-            </w:r>
-            <w:r>
-              <w:t xml:space="preserve">y por otro lado los </w:t>
-            </w:r>
-            <w:r>
-              <w:t>reportes de docentes,</w:t>
-            </w:r>
-            <w:r>
-              <w:t xml:space="preserve"> </w:t>
-            </w:r>
-            <w:r>
-              <w:t>unidades</w:t>
-            </w:r>
-            <w:r>
-              <w:t xml:space="preserve"> </w:t>
-            </w:r>
-            <w:r>
-              <w:t>curriculares,</w:t>
-            </w:r>
-            <w:r>
-              <w:t xml:space="preserve"> </w:t>
-            </w:r>
-            <w:r>
-              <w:t>secciones, ejes, pnf, dependencias, categorías</w:t>
-            </w:r>
-            <w:r>
-              <w:t xml:space="preserve"> de docentes y</w:t>
-            </w:r>
-            <w:r>
-              <w:t xml:space="preserve"> ambientes</w:t>
-            </w:r>
-            <w:r>
-              <w:t>en un rango de fechas</w:t>
-            </w:r>
+              <w:t>Este requisito corresponde a una de las partes más importantes de cualquier sistema, en el cual se pretende explicar puntos clave como lo son: el acceso e inicio de sesión , restablecer contraseñas, cambiar contraseña, consultar módulos, gestión de permisos, consultar permisos y consultar bitácora</w:t>
+            </w:r>
+          </w:p>
+          <w:p>
+            <w:pPr>
+              <w:pStyle w:val="Normalindentado1"/>
+              <w:snapToGrid w:val="0"/>
+              <w:ind w:left="0"/>
+              <w:jc w:val="both"/>
+            </w:pPr>
+          </w:p>
+          <w:p>
+            <w:pPr>
+              <w:pStyle w:val="Normalindentado1"/>
+              <w:snapToGrid w:val="0"/>
+              <w:ind w:left="0"/>
+              <w:jc w:val="both"/>
+            </w:pPr>
+            <w:r>
+              <w:t>Acceso e inicio de sesión:</w:t>
+            </w:r>
+          </w:p>
+          <w:p>
+            <w:pPr>
+              <w:pStyle w:val="Normalindentado1"/>
+              <w:snapToGrid w:val="0"/>
+              <w:ind w:left="0"/>
+              <w:jc w:val="both"/>
+            </w:pPr>
+          </w:p>
+          <w:p>
+            <w:pPr>
+              <w:pStyle w:val="Normalindentado1"/>
+              <w:snapToGrid w:val="0"/>
+              <w:ind w:left="0"/>
+              <w:jc w:val="both"/>
+            </w:pPr>
+            <w:r>
+              <w:t>Para acceder al sistema e iniciar sesión será necesario que  el usuario introduzca una clave de acceso junto con su nombre de usuario, para luego revisar si este está registrado en la base de datos, de ser positiva la respuesta a la consulta se procede a chequear los permisos que le fueron asignados para  poder otorgar el acceso.</w:t>
+            </w:r>
+          </w:p>
+          <w:p>
+            <w:pPr>
+              <w:pStyle w:val="Normalindentado1"/>
+              <w:snapToGrid w:val="0"/>
+              <w:ind w:left="0"/>
+              <w:jc w:val="both"/>
+            </w:pPr>
+          </w:p>
+          <w:p>
+            <w:pPr>
+              <w:pStyle w:val="Normalindentado1"/>
+              <w:snapToGrid w:val="0"/>
+              <w:ind w:left="0"/>
+              <w:jc w:val="both"/>
+              <w:rPr>
+                <w:u w:val="single"/>
+              </w:rPr>
+            </w:pPr>
+            <w:r>
+              <w:rPr>
+                <w:u w:val="single"/>
+              </w:rPr>
+              <w:t>Nota:</w:t>
+            </w:r>
+            <w:r>
+              <w:t xml:space="preserve"> La clave de acceso deberá tener no menos de 4 y no más de  8 caracteres alfanuméricos y será sensitivo al uso de mayúsculas y minúsculas</w:t>
+            </w:r>
+          </w:p>
+          <w:p>
+            <w:pPr>
+              <w:pStyle w:val="Normalindentado1"/>
+              <w:snapToGrid w:val="0"/>
+              <w:ind w:left="0"/>
+              <w:jc w:val="both"/>
+            </w:pPr>
+          </w:p>
+          <w:p>
+            <w:pPr>
+              <w:pStyle w:val="Normalindentado1"/>
+              <w:snapToGrid w:val="0"/>
+              <w:ind w:left="0"/>
+              <w:jc w:val="both"/>
+            </w:pPr>
+            <w:r>
+              <w:t>En caso de que la verificación en base de datos sea fallida, es decir, que no esté registrado se debe mostrar un medio de información por lo cual el usuario se entere que no está registrado y debe a proceder a realizar su registro.</w:t>
+            </w:r>
+          </w:p>
+          <w:p>
+            <w:pPr>
+              <w:pStyle w:val="Normalindentado1"/>
+              <w:snapToGrid w:val="0"/>
+              <w:ind w:left="0"/>
+              <w:jc w:val="both"/>
+            </w:pPr>
+          </w:p>
+          <w:p>
+            <w:pPr>
+              <w:pStyle w:val="Normalindentado1"/>
+              <w:snapToGrid w:val="0"/>
+              <w:ind w:left="0"/>
+              <w:jc w:val="both"/>
+            </w:pPr>
+            <w:r>
+              <w:t>R</w:t>
+            </w:r>
+            <w:r>
+              <w:t>establecer contraseñas:</w:t>
+            </w:r>
+          </w:p>
+          <w:p>
+            <w:pPr>
+              <w:pStyle w:val="Normalindentado1"/>
+              <w:snapToGrid w:val="0"/>
+              <w:ind w:left="0"/>
+              <w:jc w:val="both"/>
+            </w:pPr>
+          </w:p>
+          <w:p>
+            <w:pPr>
+              <w:pStyle w:val="Normalindentado1"/>
+              <w:snapToGrid w:val="0"/>
+              <w:ind w:left="0"/>
+              <w:jc w:val="both"/>
+            </w:pPr>
+            <w:r>
+              <w:t>Por otra parte , en caso de olvido de contraseña el sist</w:t>
+            </w:r>
+            <w:r>
+              <w:t>ema le brindara la opción de re</w:t>
+            </w:r>
+            <w:r>
+              <w:t>stablecerla para poder acceder al sistema, para poder hacerlo el usuario deberá ingresar su correo electrónico y su número de cedula , luego el sistema validará la existencia del correo electrónico y la cedula del docente si resulta positivo el sistema procederá a crear una nueva contraseña con caracteres aleatorios alfanuméricos de 8 dígitos la cual le será enviada a su dirección de correo electrónico y se guardará en la base de datos de forma que el usuario pueda acceder al sistema y poder cambiar su contraseña en las opciones del perfil , el usuario con rol de súper usuario también  tendrá la posibilidad de reestablecer la contraseña de cualquier usuario</w:t>
+            </w:r>
+          </w:p>
+          <w:p>
+            <w:pPr>
+              <w:pStyle w:val="Normalindentado1"/>
+              <w:snapToGrid w:val="0"/>
+              <w:ind w:left="0"/>
+              <w:jc w:val="both"/>
+            </w:pPr>
+          </w:p>
+          <w:p>
+            <w:pPr>
+              <w:pStyle w:val="Normalindentado1"/>
+              <w:snapToGrid w:val="0"/>
+              <w:ind w:left="0"/>
+              <w:jc w:val="both"/>
+            </w:pPr>
+            <w:r>
+              <w:t>Cambio de contraseña:</w:t>
+            </w:r>
+          </w:p>
+          <w:p>
+            <w:pPr>
+              <w:pStyle w:val="Normalindentado1"/>
+              <w:snapToGrid w:val="0"/>
+              <w:ind w:left="0"/>
+              <w:jc w:val="both"/>
+            </w:pPr>
+          </w:p>
+          <w:p>
+            <w:pPr>
+              <w:pStyle w:val="Normalindentado1"/>
+              <w:snapToGrid w:val="0"/>
+              <w:ind w:left="0"/>
+              <w:jc w:val="both"/>
+            </w:pPr>
+            <w:r>
+              <w:t>Para realizar el cambio de una contraseña el usuario deberá ingresar a el módulo de su perfil  e ingresar su antigua contraseña junto con la nueva contraseña y una confirmación de la nueva contraseña, acto seguido, se validaran que los datos ingresados sean correctos y se procederá a realizar el cambio informando al final al usuario del cambio realizado por medio de un mensaje.</w:t>
+            </w:r>
+          </w:p>
+          <w:p>
+            <w:pPr>
+              <w:pStyle w:val="Normalindentado1"/>
+              <w:snapToGrid w:val="0"/>
+              <w:ind w:left="0"/>
+              <w:jc w:val="both"/>
+            </w:pPr>
+          </w:p>
+          <w:p>
+            <w:pPr>
+              <w:pStyle w:val="Normalindentado1"/>
+              <w:snapToGrid w:val="0"/>
+              <w:ind w:left="0"/>
+              <w:jc w:val="both"/>
+            </w:pPr>
+            <w:r>
+              <w:t>Consulta de módulos y asignación de permisos:</w:t>
+            </w:r>
+          </w:p>
+          <w:p>
+            <w:pPr>
+              <w:pStyle w:val="Normalindentado1"/>
+              <w:snapToGrid w:val="0"/>
+              <w:ind w:left="0"/>
+              <w:jc w:val="both"/>
+            </w:pPr>
+          </w:p>
+          <w:p>
+            <w:pPr>
+              <w:pStyle w:val="Normalindentado1"/>
+              <w:snapToGrid w:val="0"/>
+              <w:ind w:left="0"/>
+              <w:jc w:val="both"/>
+            </w:pPr>
+            <w:r>
+              <w:t>El usuario con rol de súper usuario en el módulo de gestión de permisos podrá consultar los módulos asignados a un determinado rol de usuario y podrá asignar o quitar permisos al rol sobre esos módulos.</w:t>
+            </w:r>
+          </w:p>
+          <w:p>
+            <w:pPr>
+              <w:pStyle w:val="Normalindentado1"/>
+              <w:snapToGrid w:val="0"/>
+              <w:ind w:left="0"/>
+              <w:jc w:val="both"/>
+            </w:pPr>
+          </w:p>
+          <w:p>
+            <w:pPr>
+              <w:pStyle w:val="Normalindentado1"/>
+              <w:snapToGrid w:val="0"/>
+              <w:ind w:left="0"/>
+              <w:jc w:val="both"/>
+            </w:pPr>
+            <w:r>
+              <w:t>C</w:t>
+            </w:r>
+            <w:r>
+              <w:t>onsultar bitácora</w:t>
+            </w:r>
+            <w:r>
+              <w:t>:</w:t>
+            </w:r>
+          </w:p>
+          <w:p>
+            <w:pPr>
+              <w:pStyle w:val="Normalindentado1"/>
+              <w:snapToGrid w:val="0"/>
+              <w:ind w:left="0"/>
+              <w:jc w:val="both"/>
+            </w:pPr>
+          </w:p>
+          <w:p>
+            <w:pPr>
+              <w:pStyle w:val="Normalindentado1"/>
+              <w:snapToGrid w:val="0"/>
+              <w:ind w:left="0"/>
+              <w:jc w:val="both"/>
+            </w:pPr>
+            <w:r>
+              <w:t>El usuario con rol de súper usuario podrá en este módulo visualizar las transacciones realizadas, el usuario que las realizó, el valor anterior y el valor nuevo y si hubo cambios así como conocer la fecha y hora de la transacción.</w:t>
+            </w:r>
+          </w:p>
+          <w:p>
+            <w:pPr>
+              <w:pStyle w:val="Normalindentado1"/>
+              <w:snapToGrid w:val="0"/>
+              <w:ind w:left="0"/>
+              <w:jc w:val="both"/>
+            </w:pPr>
           </w:p>
         </w:tc>
       </w:tr>
@@ -24257,13 +25162,19 @@
               <w:pStyle w:val="guiazul"/>
               <w:snapToGrid w:val="0"/>
               <w:jc w:val="both"/>
-            </w:pPr>
-            <w:r>
               <w:rPr>
                 <w:i w:val="0"/>
                 <w:iCs/>
                 <w:color w:val="auto"/>
               </w:rPr>
+            </w:pPr>
+            <w:r>
+              <w:rPr>
+                <w:i w:val="0"/>
+                <w:iCs/>
+                <w:color w:val="auto"/>
+              </w:rPr>
+              <w:lastRenderedPageBreak/>
               <w:t>Prioridad</w:t>
             </w:r>
             <w:r>
@@ -24476,1812 +25387,6 @@
     </w:p>
     <w:p>
       <w:pPr>
-        <w:pStyle w:val="Ttulo3"/>
-        <w:keepLines w:val="0"/>
-        <w:widowControl/>
-        <w:numPr>
-          <w:ilvl w:val="2"/>
-          <w:numId w:val="0"/>
-        </w:numPr>
-        <w:tabs>
-          <w:tab w:val="num" w:pos="4547"/>
-        </w:tabs>
-        <w:spacing w:before="240" w:after="60"/>
-        <w:jc w:val="both"/>
-        <w:textAlignment w:val="auto"/>
-        <w:rPr>
-          <w:color w:val="auto"/>
-          <w:sz w:val="24"/>
-          <w:szCs w:val="24"/>
-        </w:rPr>
-      </w:pPr>
-      <w:r>
-        <w:rPr>
-          <w:color w:val="auto"/>
-          <w:sz w:val="24"/>
-          <w:szCs w:val="24"/>
-        </w:rPr>
-        <w:t>Requisitofuncional12: GESTIONAR ROLES</w:t>
-      </w:r>
-    </w:p>
-    <w:p>
-      <w:pPr>
-        <w:pStyle w:val="Normalindentado3"/>
-        <w:jc w:val="both"/>
-      </w:pPr>
-    </w:p>
-    <w:tbl>
-      <w:tblPr>
-        <w:tblW w:w="0" w:type="auto"/>
-        <w:tblInd w:w="410" w:type="dxa"/>
-        <w:tblLayout w:type="fixed"/>
-        <w:tblCellMar>
-          <w:left w:w="40" w:type="dxa"/>
-          <w:bottom w:w="17" w:type="dxa"/>
-          <w:right w:w="40" w:type="dxa"/>
-        </w:tblCellMar>
-        <w:tblLook w:val="0000"/>
-      </w:tblPr>
-      <w:tblGrid>
-        <w:gridCol w:w="2490"/>
-        <w:gridCol w:w="1800"/>
-        <w:gridCol w:w="1980"/>
-        <w:gridCol w:w="1924"/>
-      </w:tblGrid>
-      <w:tr>
-        <w:tc>
-          <w:tcPr>
-            <w:tcW w:w="2490" w:type="dxa"/>
-            <w:tcBorders>
-              <w:top w:val="single" w:sz="4" w:space="0" w:color="000000"/>
-              <w:left w:val="single" w:sz="4" w:space="0" w:color="000000"/>
-              <w:bottom w:val="single" w:sz="4" w:space="0" w:color="000000"/>
-            </w:tcBorders>
-            <w:shd w:val="clear" w:color="auto" w:fill="EAEAEA"/>
-          </w:tcPr>
-          <w:p>
-            <w:pPr>
-              <w:pStyle w:val="guiazul"/>
-              <w:snapToGrid w:val="0"/>
-              <w:jc w:val="both"/>
-            </w:pPr>
-            <w:r>
-              <w:rPr>
-                <w:i w:val="0"/>
-                <w:iCs/>
-                <w:color w:val="auto"/>
-              </w:rPr>
-              <w:t>Número</w:t>
-            </w:r>
-            <w:r>
-              <w:rPr>
-                <w:i w:val="0"/>
-                <w:iCs/>
-                <w:color w:val="auto"/>
-              </w:rPr>
-              <w:t xml:space="preserve"> </w:t>
-            </w:r>
-            <w:r>
-              <w:rPr>
-                <w:i w:val="0"/>
-                <w:iCs/>
-                <w:color w:val="auto"/>
-              </w:rPr>
-              <w:t>de</w:t>
-            </w:r>
-            <w:r>
-              <w:rPr>
-                <w:i w:val="0"/>
-                <w:iCs/>
-                <w:color w:val="auto"/>
-              </w:rPr>
-              <w:t xml:space="preserve">l </w:t>
-            </w:r>
-            <w:r>
-              <w:rPr>
-                <w:i w:val="0"/>
-                <w:iCs/>
-                <w:color w:val="auto"/>
-              </w:rPr>
-              <w:t>requisito</w:t>
-            </w:r>
-          </w:p>
-        </w:tc>
-        <w:tc>
-          <w:tcPr>
-            <w:tcW w:w="5704" w:type="dxa"/>
-            <w:gridSpan w:val="3"/>
-            <w:tcBorders>
-              <w:top w:val="single" w:sz="4" w:space="0" w:color="000000"/>
-              <w:left w:val="double" w:sz="4" w:space="0" w:color="000000"/>
-              <w:bottom w:val="single" w:sz="4" w:space="0" w:color="000000"/>
-              <w:right w:val="single" w:sz="4" w:space="0" w:color="000000"/>
-            </w:tcBorders>
-            <w:shd w:val="clear" w:color="auto" w:fill="auto"/>
-          </w:tcPr>
-          <w:p>
-            <w:pPr>
-              <w:pStyle w:val="Normalindentado1"/>
-              <w:snapToGrid w:val="0"/>
-              <w:ind w:left="0"/>
-              <w:jc w:val="both"/>
-            </w:pPr>
-            <w:r>
-              <w:t>RF-15</w:t>
-            </w:r>
-          </w:p>
-        </w:tc>
-      </w:tr>
-      <w:tr>
-        <w:tc>
-          <w:tcPr>
-            <w:tcW w:w="2490" w:type="dxa"/>
-            <w:tcBorders>
-              <w:top w:val="single" w:sz="4" w:space="0" w:color="000000"/>
-              <w:left w:val="single" w:sz="4" w:space="0" w:color="000000"/>
-              <w:bottom w:val="single" w:sz="4" w:space="0" w:color="000000"/>
-            </w:tcBorders>
-            <w:shd w:val="clear" w:color="auto" w:fill="EAEAEA"/>
-          </w:tcPr>
-          <w:p>
-            <w:pPr>
-              <w:pStyle w:val="guiazul"/>
-              <w:snapToGrid w:val="0"/>
-              <w:jc w:val="both"/>
-            </w:pPr>
-            <w:r>
-              <w:rPr>
-                <w:i w:val="0"/>
-                <w:iCs/>
-                <w:color w:val="auto"/>
-              </w:rPr>
-              <w:t>Nombre</w:t>
-            </w:r>
-            <w:r>
-              <w:rPr>
-                <w:i w:val="0"/>
-                <w:iCs/>
-                <w:color w:val="auto"/>
-              </w:rPr>
-              <w:t xml:space="preserve"> </w:t>
-            </w:r>
-            <w:r>
-              <w:rPr>
-                <w:i w:val="0"/>
-                <w:iCs/>
-                <w:color w:val="auto"/>
-              </w:rPr>
-              <w:t>de</w:t>
-            </w:r>
-            <w:r>
-              <w:rPr>
-                <w:i w:val="0"/>
-                <w:iCs/>
-                <w:color w:val="auto"/>
-              </w:rPr>
-              <w:t xml:space="preserve">l </w:t>
-            </w:r>
-            <w:r>
-              <w:rPr>
-                <w:i w:val="0"/>
-                <w:iCs/>
-                <w:color w:val="auto"/>
-              </w:rPr>
-              <w:t>requisito</w:t>
-            </w:r>
-          </w:p>
-        </w:tc>
-        <w:tc>
-          <w:tcPr>
-            <w:tcW w:w="5704" w:type="dxa"/>
-            <w:gridSpan w:val="3"/>
-            <w:tcBorders>
-              <w:top w:val="single" w:sz="4" w:space="0" w:color="000000"/>
-              <w:left w:val="double" w:sz="4" w:space="0" w:color="000000"/>
-              <w:bottom w:val="single" w:sz="4" w:space="0" w:color="000000"/>
-              <w:right w:val="single" w:sz="4" w:space="0" w:color="000000"/>
-            </w:tcBorders>
-            <w:shd w:val="clear" w:color="auto" w:fill="auto"/>
-          </w:tcPr>
-          <w:p>
-            <w:pPr>
-              <w:pStyle w:val="Normalindentado1"/>
-              <w:snapToGrid w:val="0"/>
-              <w:ind w:left="0"/>
-              <w:jc w:val="both"/>
-            </w:pPr>
-            <w:r>
-              <w:t>Manejo de roles de usuario</w:t>
-            </w:r>
-          </w:p>
-        </w:tc>
-      </w:tr>
-      <w:tr>
-        <w:tblPrEx>
-          <w:tblCellMar>
-            <w:left w:w="70" w:type="dxa"/>
-            <w:bottom w:w="0" w:type="dxa"/>
-            <w:right w:w="70" w:type="dxa"/>
-          </w:tblCellMar>
-        </w:tblPrEx>
-        <w:tc>
-          <w:tcPr>
-            <w:tcW w:w="2490" w:type="dxa"/>
-            <w:tcBorders>
-              <w:top w:val="single" w:sz="4" w:space="0" w:color="000000"/>
-              <w:left w:val="single" w:sz="4" w:space="0" w:color="000000"/>
-              <w:bottom w:val="single" w:sz="4" w:space="0" w:color="000000"/>
-            </w:tcBorders>
-            <w:shd w:val="clear" w:color="auto" w:fill="EAEAEA"/>
-          </w:tcPr>
-          <w:p>
-            <w:pPr>
-              <w:pStyle w:val="guiazul"/>
-              <w:snapToGrid w:val="0"/>
-              <w:jc w:val="both"/>
-            </w:pPr>
-            <w:r>
-              <w:rPr>
-                <w:i w:val="0"/>
-                <w:iCs/>
-                <w:color w:val="auto"/>
-              </w:rPr>
-              <w:t>Tipo</w:t>
-            </w:r>
-          </w:p>
-        </w:tc>
-        <w:tc>
-          <w:tcPr>
-            <w:tcW w:w="1800" w:type="dxa"/>
-            <w:tcBorders>
-              <w:top w:val="single" w:sz="4" w:space="0" w:color="000000"/>
-              <w:left w:val="double" w:sz="4" w:space="0" w:color="000000"/>
-              <w:bottom w:val="single" w:sz="4" w:space="0" w:color="000000"/>
-            </w:tcBorders>
-            <w:shd w:val="clear" w:color="auto" w:fill="auto"/>
-          </w:tcPr>
-          <w:p>
-            <w:pPr>
-              <w:pStyle w:val="Normalindentado1"/>
-              <w:snapToGrid w:val="0"/>
-              <w:ind w:left="0"/>
-              <w:jc w:val="both"/>
-            </w:pPr>
-            <w:r>
-              <w:rPr>
-                <w:highlight w:val="black"/>
-              </w:rPr>
-              <w:fldChar w:fldCharType="begin">
-                <w:ffData>
-                  <w:name w:val=""/>
-                  <w:enabled w:val="0"/>
-                  <w:calcOnExit w:val="0"/>
-                  <w:checkBox>
-                    <w:sizeAuto/>
-                    <w:default w:val="1"/>
-                  </w:checkBox>
-                </w:ffData>
-              </w:fldChar>
-            </w:r>
-            <w:r>
-              <w:rPr>
-                <w:highlight w:val="black"/>
-              </w:rPr>
-              <w:instrText xml:space="preserve"> FORMCHECKBOX </w:instrText>
-            </w:r>
-            <w:r>
-              <w:rPr>
-                <w:highlight w:val="black"/>
-              </w:rPr>
-            </w:r>
-            <w:r>
-              <w:rPr>
-                <w:highlight w:val="black"/>
-              </w:rPr>
-              <w:fldChar w:fldCharType="end"/>
-            </w:r>
-            <w:r>
-              <w:t>Requisito</w:t>
-            </w:r>
-          </w:p>
-        </w:tc>
-        <w:tc>
-          <w:tcPr>
-            <w:tcW w:w="3904" w:type="dxa"/>
-            <w:gridSpan w:val="2"/>
-            <w:tcBorders>
-              <w:top w:val="single" w:sz="4" w:space="0" w:color="000000"/>
-              <w:bottom w:val="single" w:sz="4" w:space="0" w:color="000000"/>
-              <w:right w:val="single" w:sz="4" w:space="0" w:color="000000"/>
-            </w:tcBorders>
-            <w:shd w:val="clear" w:color="auto" w:fill="auto"/>
-          </w:tcPr>
-          <w:p>
-            <w:pPr>
-              <w:pStyle w:val="Normalindentado1"/>
-              <w:snapToGrid w:val="0"/>
-              <w:ind w:left="0"/>
-              <w:jc w:val="both"/>
-            </w:pPr>
-            <w:r>
-              <w:rPr>
-                <w:highlight w:val="lightGray"/>
-              </w:rPr>
-              <w:fldChar w:fldCharType="begin">
-                <w:ffData>
-                  <w:name w:val=""/>
-                  <w:enabled/>
-                  <w:calcOnExit w:val="0"/>
-                  <w:checkBox>
-                    <w:sizeAuto/>
-                    <w:default w:val="0"/>
-                  </w:checkBox>
-                </w:ffData>
-              </w:fldChar>
-            </w:r>
-            <w:r>
-              <w:rPr>
-                <w:highlight w:val="lightGray"/>
-              </w:rPr>
-              <w:instrText xml:space="preserve"> FORMCHECKBOX </w:instrText>
-            </w:r>
-            <w:r>
-              <w:rPr>
-                <w:highlight w:val="lightGray"/>
-              </w:rPr>
-            </w:r>
-            <w:r>
-              <w:rPr>
-                <w:highlight w:val="lightGray"/>
-              </w:rPr>
-              <w:fldChar w:fldCharType="end"/>
-            </w:r>
-            <w:r>
-              <w:t>Restricción</w:t>
-            </w:r>
-          </w:p>
-        </w:tc>
-      </w:tr>
-      <w:tr>
-        <w:tc>
-          <w:tcPr>
-            <w:tcW w:w="2490" w:type="dxa"/>
-            <w:tcBorders>
-              <w:top w:val="single" w:sz="4" w:space="0" w:color="000000"/>
-              <w:left w:val="single" w:sz="4" w:space="0" w:color="000000"/>
-              <w:bottom w:val="single" w:sz="4" w:space="0" w:color="000000"/>
-            </w:tcBorders>
-            <w:shd w:val="clear" w:color="auto" w:fill="EAEAEA"/>
-          </w:tcPr>
-          <w:p>
-            <w:pPr>
-              <w:pStyle w:val="guiazul"/>
-              <w:snapToGrid w:val="0"/>
-              <w:jc w:val="both"/>
-            </w:pPr>
-            <w:r>
-              <w:rPr>
-                <w:i w:val="0"/>
-                <w:iCs/>
-                <w:color w:val="auto"/>
-              </w:rPr>
-              <w:t>Fuente</w:t>
-            </w:r>
-            <w:r>
-              <w:rPr>
-                <w:i w:val="0"/>
-                <w:iCs/>
-                <w:color w:val="auto"/>
-              </w:rPr>
-              <w:t xml:space="preserve"> </w:t>
-            </w:r>
-            <w:r>
-              <w:rPr>
-                <w:i w:val="0"/>
-                <w:iCs/>
-                <w:color w:val="auto"/>
-              </w:rPr>
-              <w:t>del</w:t>
-            </w:r>
-            <w:r>
-              <w:rPr>
-                <w:i w:val="0"/>
-                <w:iCs/>
-                <w:color w:val="auto"/>
-              </w:rPr>
-              <w:t xml:space="preserve"> </w:t>
-            </w:r>
-            <w:r>
-              <w:rPr>
-                <w:i w:val="0"/>
-                <w:iCs/>
-                <w:color w:val="auto"/>
-              </w:rPr>
-              <w:t>requisito</w:t>
-            </w:r>
-          </w:p>
-        </w:tc>
-        <w:tc>
-          <w:tcPr>
-            <w:tcW w:w="5704" w:type="dxa"/>
-            <w:gridSpan w:val="3"/>
-            <w:tcBorders>
-              <w:top w:val="single" w:sz="4" w:space="0" w:color="000000"/>
-              <w:left w:val="double" w:sz="4" w:space="0" w:color="000000"/>
-              <w:bottom w:val="single" w:sz="4" w:space="0" w:color="000000"/>
-              <w:right w:val="single" w:sz="4" w:space="0" w:color="000000"/>
-            </w:tcBorders>
-            <w:shd w:val="clear" w:color="auto" w:fill="auto"/>
-          </w:tcPr>
-          <w:p>
-            <w:pPr>
-              <w:pStyle w:val="Normalindentado1"/>
-              <w:snapToGrid w:val="0"/>
-              <w:ind w:left="0"/>
-              <w:jc w:val="both"/>
-            </w:pPr>
-            <w:r>
-              <w:t>Tutor asesor</w:t>
-            </w:r>
-          </w:p>
-        </w:tc>
-      </w:tr>
-      <w:tr>
-        <w:tc>
-          <w:tcPr>
-            <w:tcW w:w="2490" w:type="dxa"/>
-            <w:tcBorders>
-              <w:left w:val="single" w:sz="4" w:space="0" w:color="000000"/>
-              <w:bottom w:val="single" w:sz="4" w:space="0" w:color="000000"/>
-            </w:tcBorders>
-            <w:shd w:val="clear" w:color="auto" w:fill="EAEAEA"/>
-          </w:tcPr>
-          <w:p>
-            <w:pPr>
-              <w:pStyle w:val="guiazul"/>
-              <w:snapToGrid w:val="0"/>
-              <w:jc w:val="both"/>
-            </w:pPr>
-            <w:r>
-              <w:rPr>
-                <w:i w:val="0"/>
-                <w:iCs/>
-                <w:color w:val="auto"/>
-              </w:rPr>
-              <w:t>Descripción:</w:t>
-            </w:r>
-          </w:p>
-        </w:tc>
-        <w:tc>
-          <w:tcPr>
-            <w:tcW w:w="5704" w:type="dxa"/>
-            <w:gridSpan w:val="3"/>
-            <w:tcBorders>
-              <w:left w:val="double" w:sz="4" w:space="0" w:color="000000"/>
-              <w:bottom w:val="single" w:sz="4" w:space="0" w:color="000000"/>
-              <w:right w:val="single" w:sz="4" w:space="0" w:color="000000"/>
-            </w:tcBorders>
-            <w:shd w:val="clear" w:color="auto" w:fill="auto"/>
-          </w:tcPr>
-          <w:p>
-            <w:pPr>
-              <w:jc w:val="both"/>
-            </w:pPr>
-            <w:r>
-              <w:t>El sistema debe</w:t>
-            </w:r>
-            <w:r>
-              <w:t>rá</w:t>
-            </w:r>
-            <w:r>
-              <w:t xml:space="preserve"> permitir </w:t>
-            </w:r>
-            <w:r>
-              <w:t>la gestión de roles de usuario para un mejor manejo de su seguridad , inicialmente el sistema tendrá 3  tipos de roles predefinidos que son:</w:t>
-            </w:r>
-          </w:p>
-          <w:p>
-            <w:pPr>
-              <w:jc w:val="both"/>
-            </w:pPr>
-            <w:r>
-              <w:t>Súper</w:t>
-            </w:r>
-            <w:r>
-              <w:t xml:space="preserve"> usuario: rol de usuario con control total sobre el sistema y la base de datos puede gestionar roles, administrar permisología, restringir acceso a usuarios, consultar la bitácora, consultar módulos, entre otras cosas, </w:t>
-            </w:r>
-            <w:r>
-              <w:t>cabe destacar que este rol tendrá que ser asignado a un actor con las capacidades para llevar a cabo dichas actividades</w:t>
-            </w:r>
-          </w:p>
-          <w:p>
-            <w:pPr>
-              <w:jc w:val="both"/>
-            </w:pPr>
-            <w:r>
-              <w:t>Administrador: Rol de usuario con los permisos necesarios para administrar horarios y toda la gestión básica del sistema sin poder tener acceso a los módulos de seguridad del sistema.</w:t>
-            </w:r>
-          </w:p>
-          <w:p>
-            <w:pPr>
-              <w:jc w:val="both"/>
-            </w:pPr>
-            <w:r>
-              <w:t>Docente: Rol de usuario con permisología solo para iniciar sesión, modificar sus datos personales, visualizar información referente a su horario y generar reporte en pdf de su horario.</w:t>
-            </w:r>
-          </w:p>
-          <w:p>
-            <w:pPr>
-              <w:jc w:val="both"/>
-            </w:pPr>
-            <w:r>
-              <w:t>El módulo de gestión de roles</w:t>
-            </w:r>
-            <w:r>
-              <w:t xml:space="preserve"> podrá ser accedido exclusivamente por los docentes con rol de súper usuario</w:t>
-            </w:r>
-            <w:r>
-              <w:t>, para registrar un rol el usuario deberá ingresar el nombre del rol y le deberá asignar los módulos necesarios que estén disponibles,  para después asignar la permisología en el módulo de gestión de permisos.</w:t>
-            </w:r>
-          </w:p>
-        </w:tc>
-      </w:tr>
-      <w:tr>
-        <w:tblPrEx>
-          <w:tblCellMar>
-            <w:left w:w="70" w:type="dxa"/>
-            <w:bottom w:w="0" w:type="dxa"/>
-            <w:right w:w="70" w:type="dxa"/>
-          </w:tblCellMar>
-        </w:tblPrEx>
-        <w:tc>
-          <w:tcPr>
-            <w:tcW w:w="2490" w:type="dxa"/>
-            <w:tcBorders>
-              <w:top w:val="single" w:sz="4" w:space="0" w:color="000000"/>
-              <w:left w:val="single" w:sz="4" w:space="0" w:color="000000"/>
-              <w:bottom w:val="single" w:sz="4" w:space="0" w:color="000000"/>
-            </w:tcBorders>
-            <w:shd w:val="clear" w:color="auto" w:fill="EAEAEA"/>
-          </w:tcPr>
-          <w:p>
-            <w:pPr>
-              <w:pStyle w:val="guiazul"/>
-              <w:snapToGrid w:val="0"/>
-              <w:jc w:val="both"/>
-            </w:pPr>
-            <w:r>
-              <w:rPr>
-                <w:i w:val="0"/>
-                <w:iCs/>
-                <w:color w:val="auto"/>
-              </w:rPr>
-              <w:t>Prioridad</w:t>
-            </w:r>
-            <w:r>
-              <w:rPr>
-                <w:i w:val="0"/>
-                <w:iCs/>
-                <w:color w:val="auto"/>
-              </w:rPr>
-              <w:t xml:space="preserve"> </w:t>
-            </w:r>
-            <w:r>
-              <w:rPr>
-                <w:i w:val="0"/>
-                <w:iCs/>
-                <w:color w:val="auto"/>
-              </w:rPr>
-              <w:t>del</w:t>
-            </w:r>
-            <w:r>
-              <w:rPr>
-                <w:i w:val="0"/>
-                <w:iCs/>
-                <w:color w:val="auto"/>
-              </w:rPr>
-              <w:t xml:space="preserve"> </w:t>
-            </w:r>
-            <w:r>
-              <w:rPr>
-                <w:i w:val="0"/>
-                <w:iCs/>
-                <w:color w:val="auto"/>
-              </w:rPr>
-              <w:t>requisito</w:t>
-            </w:r>
-          </w:p>
-        </w:tc>
-        <w:tc>
-          <w:tcPr>
-            <w:tcW w:w="1800" w:type="dxa"/>
-            <w:tcBorders>
-              <w:top w:val="single" w:sz="4" w:space="0" w:color="000000"/>
-              <w:left w:val="double" w:sz="4" w:space="0" w:color="000000"/>
-              <w:bottom w:val="single" w:sz="4" w:space="0" w:color="000000"/>
-            </w:tcBorders>
-            <w:shd w:val="clear" w:color="auto" w:fill="auto"/>
-          </w:tcPr>
-          <w:p>
-            <w:pPr>
-              <w:pStyle w:val="Normalindentado1"/>
-              <w:snapToGrid w:val="0"/>
-              <w:ind w:left="0"/>
-              <w:jc w:val="both"/>
-            </w:pPr>
-            <w:r>
-              <w:rPr>
-                <w:highlight w:val="black"/>
-              </w:rPr>
-              <w:fldChar w:fldCharType="begin">
-                <w:ffData>
-                  <w:name w:val=""/>
-                  <w:enabled/>
-                  <w:calcOnExit w:val="0"/>
-                  <w:checkBox>
-                    <w:sizeAuto/>
-                    <w:default w:val="0"/>
-                    <w:checked w:val="0"/>
-                  </w:checkBox>
-                </w:ffData>
-              </w:fldChar>
-            </w:r>
-            <w:r>
-              <w:rPr>
-                <w:highlight w:val="black"/>
-              </w:rPr>
-              <w:instrText xml:space="preserve"> FORMCHECKBOX </w:instrText>
-            </w:r>
-            <w:r>
-              <w:rPr>
-                <w:highlight w:val="black"/>
-              </w:rPr>
-            </w:r>
-            <w:r>
-              <w:rPr>
-                <w:highlight w:val="black"/>
-              </w:rPr>
-              <w:fldChar w:fldCharType="end"/>
-            </w:r>
-            <w:r>
-              <w:t>Alta/Esencial</w:t>
-            </w:r>
-          </w:p>
-        </w:tc>
-        <w:tc>
-          <w:tcPr>
-            <w:tcW w:w="1980" w:type="dxa"/>
-            <w:tcBorders>
-              <w:top w:val="single" w:sz="4" w:space="0" w:color="000000"/>
-              <w:bottom w:val="single" w:sz="4" w:space="0" w:color="000000"/>
-            </w:tcBorders>
-            <w:shd w:val="clear" w:color="auto" w:fill="auto"/>
-          </w:tcPr>
-          <w:p>
-            <w:pPr>
-              <w:pStyle w:val="Normalindentado1"/>
-              <w:snapToGrid w:val="0"/>
-              <w:ind w:left="0"/>
-              <w:jc w:val="both"/>
-            </w:pPr>
-            <w:r>
-              <w:rPr>
-                <w:highlight w:val="lightGray"/>
-              </w:rPr>
-              <w:fldChar w:fldCharType="begin">
-                <w:ffData>
-                  <w:name w:val=""/>
-                  <w:enabled/>
-                  <w:calcOnExit w:val="0"/>
-                  <w:checkBox>
-                    <w:sizeAuto/>
-                    <w:default w:val="0"/>
-                    <w:checked w:val="0"/>
-                  </w:checkBox>
-                </w:ffData>
-              </w:fldChar>
-            </w:r>
-            <w:r>
-              <w:rPr>
-                <w:highlight w:val="lightGray"/>
-              </w:rPr>
-              <w:instrText xml:space="preserve"> FORMCHECKBOX </w:instrText>
-            </w:r>
-            <w:r>
-              <w:rPr>
-                <w:highlight w:val="lightGray"/>
-              </w:rPr>
-            </w:r>
-            <w:r>
-              <w:rPr>
-                <w:highlight w:val="lightGray"/>
-              </w:rPr>
-              <w:fldChar w:fldCharType="end"/>
-            </w:r>
-            <w:r>
-              <w:t>Media/Deseado</w:t>
-            </w:r>
-          </w:p>
-        </w:tc>
-        <w:tc>
-          <w:tcPr>
-            <w:tcW w:w="1924" w:type="dxa"/>
-            <w:tcBorders>
-              <w:top w:val="single" w:sz="4" w:space="0" w:color="000000"/>
-              <w:bottom w:val="single" w:sz="4" w:space="0" w:color="000000"/>
-              <w:right w:val="single" w:sz="4" w:space="0" w:color="000000"/>
-            </w:tcBorders>
-            <w:shd w:val="clear" w:color="auto" w:fill="auto"/>
-          </w:tcPr>
-          <w:p>
-            <w:pPr>
-              <w:pStyle w:val="Normalindentado1"/>
-              <w:snapToGrid w:val="0"/>
-              <w:ind w:left="0"/>
-              <w:jc w:val="both"/>
-            </w:pPr>
-            <w:r>
-              <w:rPr>
-                <w:highlight w:val="lightGray"/>
-              </w:rPr>
-              <w:fldChar w:fldCharType="begin">
-                <w:ffData>
-                  <w:name w:val=""/>
-                  <w:enabled/>
-                  <w:calcOnExit w:val="0"/>
-                  <w:checkBox>
-                    <w:sizeAuto/>
-                    <w:default w:val="0"/>
-                  </w:checkBox>
-                </w:ffData>
-              </w:fldChar>
-            </w:r>
-            <w:r>
-              <w:rPr>
-                <w:highlight w:val="lightGray"/>
-              </w:rPr>
-              <w:instrText xml:space="preserve"> FORMCHECKBOX </w:instrText>
-            </w:r>
-            <w:r>
-              <w:rPr>
-                <w:highlight w:val="lightGray"/>
-              </w:rPr>
-            </w:r>
-            <w:r>
-              <w:rPr>
-                <w:highlight w:val="lightGray"/>
-              </w:rPr>
-              <w:fldChar w:fldCharType="end"/>
-            </w:r>
-            <w:r>
-              <w:t>Baja/Opcional</w:t>
-            </w:r>
-          </w:p>
-        </w:tc>
-      </w:tr>
-    </w:tbl>
-    <w:p>
-      <w:pPr>
-        <w:pStyle w:val="Normalindentado3"/>
-        <w:ind w:left="0"/>
-        <w:jc w:val="both"/>
-      </w:pPr>
-    </w:p>
-    <w:p>
-      <w:pPr>
-        <w:pStyle w:val="Ttulo3"/>
-        <w:keepLines w:val="0"/>
-        <w:widowControl/>
-        <w:numPr>
-          <w:ilvl w:val="2"/>
-          <w:numId w:val="0"/>
-        </w:numPr>
-        <w:tabs>
-          <w:tab w:val="num" w:pos="4547"/>
-        </w:tabs>
-        <w:spacing w:before="240" w:after="60"/>
-        <w:jc w:val="both"/>
-        <w:textAlignment w:val="auto"/>
-        <w:rPr>
-          <w:color w:val="auto"/>
-          <w:sz w:val="24"/>
-          <w:szCs w:val="24"/>
-        </w:rPr>
-      </w:pPr>
-      <w:r>
-        <w:rPr>
-          <w:color w:val="auto"/>
-          <w:sz w:val="24"/>
-          <w:szCs w:val="24"/>
-        </w:rPr>
-        <w:lastRenderedPageBreak/>
-        <w:t>Requisitofuncional12: GESTIONAR SEGURIDAD</w:t>
-      </w:r>
-    </w:p>
-    <w:p>
-      <w:pPr>
-        <w:pStyle w:val="Normalindentado3"/>
-        <w:jc w:val="both"/>
-      </w:pPr>
-    </w:p>
-    <w:tbl>
-      <w:tblPr>
-        <w:tblW w:w="0" w:type="auto"/>
-        <w:tblInd w:w="410" w:type="dxa"/>
-        <w:tblLayout w:type="fixed"/>
-        <w:tblCellMar>
-          <w:left w:w="40" w:type="dxa"/>
-          <w:bottom w:w="17" w:type="dxa"/>
-          <w:right w:w="40" w:type="dxa"/>
-        </w:tblCellMar>
-        <w:tblLook w:val="0000"/>
-      </w:tblPr>
-      <w:tblGrid>
-        <w:gridCol w:w="2490"/>
-        <w:gridCol w:w="1800"/>
-        <w:gridCol w:w="1980"/>
-        <w:gridCol w:w="1924"/>
-      </w:tblGrid>
-      <w:tr>
-        <w:tc>
-          <w:tcPr>
-            <w:tcW w:w="2490" w:type="dxa"/>
-            <w:tcBorders>
-              <w:top w:val="single" w:sz="4" w:space="0" w:color="000000"/>
-              <w:left w:val="single" w:sz="4" w:space="0" w:color="000000"/>
-              <w:bottom w:val="single" w:sz="4" w:space="0" w:color="000000"/>
-            </w:tcBorders>
-            <w:shd w:val="clear" w:color="auto" w:fill="EAEAEA"/>
-          </w:tcPr>
-          <w:p>
-            <w:pPr>
-              <w:pStyle w:val="guiazul"/>
-              <w:snapToGrid w:val="0"/>
-              <w:jc w:val="both"/>
-            </w:pPr>
-            <w:r>
-              <w:rPr>
-                <w:i w:val="0"/>
-                <w:iCs/>
-                <w:color w:val="auto"/>
-              </w:rPr>
-              <w:t>Número</w:t>
-            </w:r>
-            <w:r>
-              <w:rPr>
-                <w:i w:val="0"/>
-                <w:iCs/>
-                <w:color w:val="auto"/>
-              </w:rPr>
-              <w:t xml:space="preserve"> </w:t>
-            </w:r>
-            <w:r>
-              <w:rPr>
-                <w:i w:val="0"/>
-                <w:iCs/>
-                <w:color w:val="auto"/>
-              </w:rPr>
-              <w:t>de</w:t>
-            </w:r>
-            <w:r>
-              <w:rPr>
-                <w:i w:val="0"/>
-                <w:iCs/>
-                <w:color w:val="auto"/>
-              </w:rPr>
-              <w:t xml:space="preserve">l </w:t>
-            </w:r>
-            <w:r>
-              <w:rPr>
-                <w:i w:val="0"/>
-                <w:iCs/>
-                <w:color w:val="auto"/>
-              </w:rPr>
-              <w:t>requisito</w:t>
-            </w:r>
-          </w:p>
-        </w:tc>
-        <w:tc>
-          <w:tcPr>
-            <w:tcW w:w="5704" w:type="dxa"/>
-            <w:gridSpan w:val="3"/>
-            <w:tcBorders>
-              <w:top w:val="single" w:sz="4" w:space="0" w:color="000000"/>
-              <w:left w:val="double" w:sz="4" w:space="0" w:color="000000"/>
-              <w:bottom w:val="single" w:sz="4" w:space="0" w:color="000000"/>
-              <w:right w:val="single" w:sz="4" w:space="0" w:color="000000"/>
-            </w:tcBorders>
-            <w:shd w:val="clear" w:color="auto" w:fill="auto"/>
-          </w:tcPr>
-          <w:p>
-            <w:pPr>
-              <w:pStyle w:val="Normalindentado1"/>
-              <w:snapToGrid w:val="0"/>
-              <w:ind w:left="0"/>
-              <w:jc w:val="both"/>
-            </w:pPr>
-            <w:r>
-              <w:t>RF-16</w:t>
-            </w:r>
-          </w:p>
-        </w:tc>
-      </w:tr>
-      <w:tr>
-        <w:tc>
-          <w:tcPr>
-            <w:tcW w:w="2490" w:type="dxa"/>
-            <w:tcBorders>
-              <w:top w:val="single" w:sz="4" w:space="0" w:color="000000"/>
-              <w:left w:val="single" w:sz="4" w:space="0" w:color="000000"/>
-              <w:bottom w:val="single" w:sz="4" w:space="0" w:color="000000"/>
-            </w:tcBorders>
-            <w:shd w:val="clear" w:color="auto" w:fill="EAEAEA"/>
-          </w:tcPr>
-          <w:p>
-            <w:pPr>
-              <w:pStyle w:val="guiazul"/>
-              <w:snapToGrid w:val="0"/>
-              <w:jc w:val="both"/>
-            </w:pPr>
-            <w:r>
-              <w:rPr>
-                <w:i w:val="0"/>
-                <w:iCs/>
-                <w:color w:val="auto"/>
-              </w:rPr>
-              <w:t>Nombre</w:t>
-            </w:r>
-            <w:r>
-              <w:rPr>
-                <w:i w:val="0"/>
-                <w:iCs/>
-                <w:color w:val="auto"/>
-              </w:rPr>
-              <w:t xml:space="preserve"> </w:t>
-            </w:r>
-            <w:r>
-              <w:rPr>
-                <w:i w:val="0"/>
-                <w:iCs/>
-                <w:color w:val="auto"/>
-              </w:rPr>
-              <w:t>de</w:t>
-            </w:r>
-            <w:r>
-              <w:rPr>
-                <w:i w:val="0"/>
-                <w:iCs/>
-                <w:color w:val="auto"/>
-              </w:rPr>
-              <w:t xml:space="preserve">l </w:t>
-            </w:r>
-            <w:r>
-              <w:rPr>
-                <w:i w:val="0"/>
-                <w:iCs/>
-                <w:color w:val="auto"/>
-              </w:rPr>
-              <w:t>requisito</w:t>
-            </w:r>
-          </w:p>
-        </w:tc>
-        <w:tc>
-          <w:tcPr>
-            <w:tcW w:w="5704" w:type="dxa"/>
-            <w:gridSpan w:val="3"/>
-            <w:tcBorders>
-              <w:top w:val="single" w:sz="4" w:space="0" w:color="000000"/>
-              <w:left w:val="double" w:sz="4" w:space="0" w:color="000000"/>
-              <w:bottom w:val="single" w:sz="4" w:space="0" w:color="000000"/>
-              <w:right w:val="single" w:sz="4" w:space="0" w:color="000000"/>
-            </w:tcBorders>
-            <w:shd w:val="clear" w:color="auto" w:fill="auto"/>
-          </w:tcPr>
-          <w:p>
-            <w:pPr>
-              <w:pStyle w:val="Normalindentado1"/>
-              <w:snapToGrid w:val="0"/>
-              <w:ind w:left="0"/>
-              <w:jc w:val="both"/>
-            </w:pPr>
-            <w:r>
-              <w:t>Gestión de seguridad</w:t>
-            </w:r>
-          </w:p>
-        </w:tc>
-      </w:tr>
-      <w:tr>
-        <w:tblPrEx>
-          <w:tblCellMar>
-            <w:left w:w="70" w:type="dxa"/>
-            <w:bottom w:w="0" w:type="dxa"/>
-            <w:right w:w="70" w:type="dxa"/>
-          </w:tblCellMar>
-        </w:tblPrEx>
-        <w:tc>
-          <w:tcPr>
-            <w:tcW w:w="2490" w:type="dxa"/>
-            <w:tcBorders>
-              <w:top w:val="single" w:sz="4" w:space="0" w:color="000000"/>
-              <w:left w:val="single" w:sz="4" w:space="0" w:color="000000"/>
-              <w:bottom w:val="single" w:sz="4" w:space="0" w:color="000000"/>
-            </w:tcBorders>
-            <w:shd w:val="clear" w:color="auto" w:fill="EAEAEA"/>
-          </w:tcPr>
-          <w:p>
-            <w:pPr>
-              <w:pStyle w:val="guiazul"/>
-              <w:snapToGrid w:val="0"/>
-              <w:jc w:val="both"/>
-            </w:pPr>
-            <w:r>
-              <w:rPr>
-                <w:i w:val="0"/>
-                <w:iCs/>
-                <w:color w:val="auto"/>
-              </w:rPr>
-              <w:t>Tipo</w:t>
-            </w:r>
-          </w:p>
-        </w:tc>
-        <w:tc>
-          <w:tcPr>
-            <w:tcW w:w="1800" w:type="dxa"/>
-            <w:tcBorders>
-              <w:top w:val="single" w:sz="4" w:space="0" w:color="000000"/>
-              <w:left w:val="double" w:sz="4" w:space="0" w:color="000000"/>
-              <w:bottom w:val="single" w:sz="4" w:space="0" w:color="000000"/>
-            </w:tcBorders>
-            <w:shd w:val="clear" w:color="auto" w:fill="auto"/>
-          </w:tcPr>
-          <w:p>
-            <w:pPr>
-              <w:pStyle w:val="Normalindentado1"/>
-              <w:snapToGrid w:val="0"/>
-              <w:ind w:left="0"/>
-              <w:jc w:val="both"/>
-            </w:pPr>
-            <w:r>
-              <w:rPr>
-                <w:highlight w:val="black"/>
-              </w:rPr>
-              <w:fldChar w:fldCharType="begin">
-                <w:ffData>
-                  <w:name w:val=""/>
-                  <w:enabled w:val="0"/>
-                  <w:calcOnExit w:val="0"/>
-                  <w:checkBox>
-                    <w:sizeAuto/>
-                    <w:default w:val="1"/>
-                  </w:checkBox>
-                </w:ffData>
-              </w:fldChar>
-            </w:r>
-            <w:r>
-              <w:rPr>
-                <w:highlight w:val="black"/>
-              </w:rPr>
-              <w:instrText xml:space="preserve"> FORMCHECKBOX </w:instrText>
-            </w:r>
-            <w:r>
-              <w:rPr>
-                <w:highlight w:val="black"/>
-              </w:rPr>
-            </w:r>
-            <w:r>
-              <w:rPr>
-                <w:highlight w:val="black"/>
-              </w:rPr>
-              <w:fldChar w:fldCharType="end"/>
-            </w:r>
-            <w:r>
-              <w:t>Requisito</w:t>
-            </w:r>
-          </w:p>
-        </w:tc>
-        <w:tc>
-          <w:tcPr>
-            <w:tcW w:w="3904" w:type="dxa"/>
-            <w:gridSpan w:val="2"/>
-            <w:tcBorders>
-              <w:top w:val="single" w:sz="4" w:space="0" w:color="000000"/>
-              <w:bottom w:val="single" w:sz="4" w:space="0" w:color="000000"/>
-              <w:right w:val="single" w:sz="4" w:space="0" w:color="000000"/>
-            </w:tcBorders>
-            <w:shd w:val="clear" w:color="auto" w:fill="auto"/>
-          </w:tcPr>
-          <w:p>
-            <w:pPr>
-              <w:pStyle w:val="Normalindentado1"/>
-              <w:snapToGrid w:val="0"/>
-              <w:ind w:left="0"/>
-              <w:jc w:val="both"/>
-            </w:pPr>
-            <w:r>
-              <w:rPr>
-                <w:highlight w:val="lightGray"/>
-              </w:rPr>
-              <w:fldChar w:fldCharType="begin">
-                <w:ffData>
-                  <w:name w:val=""/>
-                  <w:enabled/>
-                  <w:calcOnExit w:val="0"/>
-                  <w:checkBox>
-                    <w:sizeAuto/>
-                    <w:default w:val="0"/>
-                  </w:checkBox>
-                </w:ffData>
-              </w:fldChar>
-            </w:r>
-            <w:r>
-              <w:rPr>
-                <w:highlight w:val="lightGray"/>
-              </w:rPr>
-              <w:instrText xml:space="preserve"> FORMCHECKBOX </w:instrText>
-            </w:r>
-            <w:r>
-              <w:rPr>
-                <w:highlight w:val="lightGray"/>
-              </w:rPr>
-            </w:r>
-            <w:r>
-              <w:rPr>
-                <w:highlight w:val="lightGray"/>
-              </w:rPr>
-              <w:fldChar w:fldCharType="end"/>
-            </w:r>
-            <w:r>
-              <w:t>Restricción</w:t>
-            </w:r>
-          </w:p>
-        </w:tc>
-      </w:tr>
-      <w:tr>
-        <w:tc>
-          <w:tcPr>
-            <w:tcW w:w="2490" w:type="dxa"/>
-            <w:tcBorders>
-              <w:top w:val="single" w:sz="4" w:space="0" w:color="000000"/>
-              <w:left w:val="single" w:sz="4" w:space="0" w:color="000000"/>
-              <w:bottom w:val="single" w:sz="4" w:space="0" w:color="000000"/>
-            </w:tcBorders>
-            <w:shd w:val="clear" w:color="auto" w:fill="EAEAEA"/>
-          </w:tcPr>
-          <w:p>
-            <w:pPr>
-              <w:pStyle w:val="guiazul"/>
-              <w:snapToGrid w:val="0"/>
-              <w:jc w:val="both"/>
-            </w:pPr>
-            <w:r>
-              <w:rPr>
-                <w:i w:val="0"/>
-                <w:iCs/>
-                <w:color w:val="auto"/>
-              </w:rPr>
-              <w:t>Fuente</w:t>
-            </w:r>
-            <w:r>
-              <w:rPr>
-                <w:i w:val="0"/>
-                <w:iCs/>
-                <w:color w:val="auto"/>
-              </w:rPr>
-              <w:t xml:space="preserve"> </w:t>
-            </w:r>
-            <w:r>
-              <w:rPr>
-                <w:i w:val="0"/>
-                <w:iCs/>
-                <w:color w:val="auto"/>
-              </w:rPr>
-              <w:t>del</w:t>
-            </w:r>
-            <w:r>
-              <w:rPr>
-                <w:i w:val="0"/>
-                <w:iCs/>
-                <w:color w:val="auto"/>
-              </w:rPr>
-              <w:t xml:space="preserve"> </w:t>
-            </w:r>
-            <w:r>
-              <w:rPr>
-                <w:i w:val="0"/>
-                <w:iCs/>
-                <w:color w:val="auto"/>
-              </w:rPr>
-              <w:t>requisito</w:t>
-            </w:r>
-          </w:p>
-        </w:tc>
-        <w:tc>
-          <w:tcPr>
-            <w:tcW w:w="5704" w:type="dxa"/>
-            <w:gridSpan w:val="3"/>
-            <w:tcBorders>
-              <w:top w:val="single" w:sz="4" w:space="0" w:color="000000"/>
-              <w:left w:val="double" w:sz="4" w:space="0" w:color="000000"/>
-              <w:bottom w:val="single" w:sz="4" w:space="0" w:color="000000"/>
-              <w:right w:val="single" w:sz="4" w:space="0" w:color="000000"/>
-            </w:tcBorders>
-            <w:shd w:val="clear" w:color="auto" w:fill="auto"/>
-          </w:tcPr>
-          <w:p>
-            <w:pPr>
-              <w:pStyle w:val="Normalindentado1"/>
-              <w:snapToGrid w:val="0"/>
-              <w:ind w:left="0"/>
-              <w:jc w:val="both"/>
-            </w:pPr>
-            <w:r>
-              <w:t>Tutor asesor</w:t>
-            </w:r>
-          </w:p>
-        </w:tc>
-      </w:tr>
-      <w:tr>
-        <w:tc>
-          <w:tcPr>
-            <w:tcW w:w="2490" w:type="dxa"/>
-            <w:tcBorders>
-              <w:left w:val="single" w:sz="4" w:space="0" w:color="000000"/>
-              <w:bottom w:val="single" w:sz="4" w:space="0" w:color="000000"/>
-            </w:tcBorders>
-            <w:shd w:val="clear" w:color="auto" w:fill="EAEAEA"/>
-          </w:tcPr>
-          <w:p>
-            <w:pPr>
-              <w:pStyle w:val="guiazul"/>
-              <w:snapToGrid w:val="0"/>
-              <w:jc w:val="both"/>
-            </w:pPr>
-            <w:r>
-              <w:rPr>
-                <w:i w:val="0"/>
-                <w:iCs/>
-                <w:color w:val="auto"/>
-              </w:rPr>
-              <w:t>Descripción:</w:t>
-            </w:r>
-          </w:p>
-        </w:tc>
-        <w:tc>
-          <w:tcPr>
-            <w:tcW w:w="5704" w:type="dxa"/>
-            <w:gridSpan w:val="3"/>
-            <w:tcBorders>
-              <w:left w:val="double" w:sz="4" w:space="0" w:color="000000"/>
-              <w:bottom w:val="single" w:sz="4" w:space="0" w:color="000000"/>
-              <w:right w:val="single" w:sz="4" w:space="0" w:color="000000"/>
-            </w:tcBorders>
-            <w:shd w:val="clear" w:color="auto" w:fill="auto"/>
-          </w:tcPr>
-          <w:p>
-            <w:pPr>
-              <w:pStyle w:val="Normalindentado1"/>
-              <w:snapToGrid w:val="0"/>
-              <w:ind w:left="0"/>
-              <w:jc w:val="both"/>
-            </w:pPr>
-            <w:r>
-              <w:t>Este requisito corresponde a una de las partes más importantes de cualquier sistema, en el cual se pretende explicar puntos clave como lo son: el acceso e inicio de sesión , restablecer contraseñas, cambiar contraseña, consultar módulos, gestión de permisos, consultar permisos y consultar bitácora</w:t>
-            </w:r>
-          </w:p>
-          <w:p>
-            <w:pPr>
-              <w:pStyle w:val="Normalindentado1"/>
-              <w:snapToGrid w:val="0"/>
-              <w:ind w:left="0"/>
-              <w:jc w:val="both"/>
-            </w:pPr>
-          </w:p>
-          <w:p>
-            <w:pPr>
-              <w:pStyle w:val="Normalindentado1"/>
-              <w:snapToGrid w:val="0"/>
-              <w:ind w:left="0"/>
-              <w:jc w:val="both"/>
-            </w:pPr>
-            <w:r>
-              <w:t>Acceso e inicio de sesión:</w:t>
-            </w:r>
-          </w:p>
-          <w:p>
-            <w:pPr>
-              <w:pStyle w:val="Normalindentado1"/>
-              <w:snapToGrid w:val="0"/>
-              <w:ind w:left="0"/>
-              <w:jc w:val="both"/>
-            </w:pPr>
-          </w:p>
-          <w:p>
-            <w:pPr>
-              <w:pStyle w:val="Normalindentado1"/>
-              <w:snapToGrid w:val="0"/>
-              <w:ind w:left="0"/>
-              <w:jc w:val="both"/>
-            </w:pPr>
-            <w:r>
-              <w:t>Para acceder al sistema e iniciar sesión será necesario que  el usuario introduzca una clave de acceso junto con su nombre de usuario, para luego revisar si este está registrado en la base de datos, de ser positiva la respuesta a la consulta se procede a chequear los permisos que le fueron asignados para  poder otorgar el acceso.</w:t>
-            </w:r>
-          </w:p>
-          <w:p>
-            <w:pPr>
-              <w:pStyle w:val="Normalindentado1"/>
-              <w:snapToGrid w:val="0"/>
-              <w:ind w:left="0"/>
-              <w:jc w:val="both"/>
-            </w:pPr>
-          </w:p>
-          <w:p>
-            <w:pPr>
-              <w:pStyle w:val="Normalindentado1"/>
-              <w:snapToGrid w:val="0"/>
-              <w:ind w:left="0"/>
-              <w:jc w:val="both"/>
-              <w:rPr>
-                <w:u w:val="single"/>
-              </w:rPr>
-            </w:pPr>
-            <w:r>
-              <w:rPr>
-                <w:u w:val="single"/>
-              </w:rPr>
-              <w:t>Nota:</w:t>
-            </w:r>
-            <w:r>
-              <w:t xml:space="preserve"> La clave de acceso deberá tener no menos de 4 y no más de  8 caracteres alfanuméricos y será sensitivo al uso de mayúsculas y minúsculas</w:t>
-            </w:r>
-          </w:p>
-          <w:p>
-            <w:pPr>
-              <w:pStyle w:val="Normalindentado1"/>
-              <w:snapToGrid w:val="0"/>
-              <w:ind w:left="0"/>
-              <w:jc w:val="both"/>
-            </w:pPr>
-          </w:p>
-          <w:p>
-            <w:pPr>
-              <w:pStyle w:val="Normalindentado1"/>
-              <w:snapToGrid w:val="0"/>
-              <w:ind w:left="0"/>
-              <w:jc w:val="both"/>
-            </w:pPr>
-            <w:r>
-              <w:t>En caso de que la verificación en base de datos sea fallida, es decir, que no esté registrado se debe mostrar un medio de información por lo cual el usuario se entere que no está registrado y debe a proceder a realizar su registro.</w:t>
-            </w:r>
-          </w:p>
-          <w:p>
-            <w:pPr>
-              <w:pStyle w:val="Normalindentado1"/>
-              <w:snapToGrid w:val="0"/>
-              <w:ind w:left="0"/>
-              <w:jc w:val="both"/>
-            </w:pPr>
-          </w:p>
-          <w:p>
-            <w:pPr>
-              <w:pStyle w:val="Normalindentado1"/>
-              <w:snapToGrid w:val="0"/>
-              <w:ind w:left="0"/>
-              <w:jc w:val="both"/>
-            </w:pPr>
-            <w:r>
-              <w:t>R</w:t>
-            </w:r>
-            <w:r>
-              <w:t>establecer contraseñas:</w:t>
-            </w:r>
-          </w:p>
-          <w:p>
-            <w:pPr>
-              <w:pStyle w:val="Normalindentado1"/>
-              <w:snapToGrid w:val="0"/>
-              <w:ind w:left="0"/>
-              <w:jc w:val="both"/>
-            </w:pPr>
-          </w:p>
-          <w:p>
-            <w:pPr>
-              <w:pStyle w:val="Normalindentado1"/>
-              <w:snapToGrid w:val="0"/>
-              <w:ind w:left="0"/>
-              <w:jc w:val="both"/>
-            </w:pPr>
-            <w:r>
-              <w:t>Por otra parte , en caso de olvido de contraseña el sist</w:t>
-            </w:r>
-            <w:r>
-              <w:t>ema le brindara la opción de re</w:t>
-            </w:r>
-            <w:r>
-              <w:t>stablecerla para poder acceder al sistema, para poder hacerlo el usuario deberá ingresar su correo electrónico y su número de cedula , luego el sistema validará la existencia del correo electrónico y la cedula del docente si resulta positivo el sistema procederá a crear una nueva contraseña con caracteres aleatorios alfanuméricos de 8 dígitos la cual le será enviada a su dirección de correo electrónico y se guardará en la base de datos de forma que el usuario pueda acceder al sistema y poder cambiar su contraseña en las opciones del perfil , el usuario con rol de súper usuario también  tendrá la posibilidad de reestablecer la contraseña de cualquier usuario</w:t>
-            </w:r>
-          </w:p>
-          <w:p>
-            <w:pPr>
-              <w:pStyle w:val="Normalindentado1"/>
-              <w:snapToGrid w:val="0"/>
-              <w:ind w:left="0"/>
-              <w:jc w:val="both"/>
-            </w:pPr>
-          </w:p>
-          <w:p>
-            <w:pPr>
-              <w:pStyle w:val="Normalindentado1"/>
-              <w:snapToGrid w:val="0"/>
-              <w:ind w:left="0"/>
-              <w:jc w:val="both"/>
-            </w:pPr>
-            <w:r>
-              <w:t>Cambio de contraseña:</w:t>
-            </w:r>
-          </w:p>
-          <w:p>
-            <w:pPr>
-              <w:pStyle w:val="Normalindentado1"/>
-              <w:snapToGrid w:val="0"/>
-              <w:ind w:left="0"/>
-              <w:jc w:val="both"/>
-            </w:pPr>
-          </w:p>
-          <w:p>
-            <w:pPr>
-              <w:pStyle w:val="Normalindentado1"/>
-              <w:snapToGrid w:val="0"/>
-              <w:ind w:left="0"/>
-              <w:jc w:val="both"/>
-            </w:pPr>
-            <w:r>
-              <w:t xml:space="preserve">Para realizar el cambio de una contraseña el usuario deberá ingresar a el módulo de su perfil  e ingresar su antigua contraseña junto con la nueva contraseña y una confirmación de la nueva contraseña, acto seguido, se validaran que los datos ingresados sean correctos y se procederá a realizar el cambio informando al final al usuario del cambio realizado por </w:t>
-            </w:r>
-            <w:r>
-              <w:lastRenderedPageBreak/>
-              <w:t>medio de un mensaje.</w:t>
-            </w:r>
-          </w:p>
-          <w:p>
-            <w:pPr>
-              <w:pStyle w:val="Normalindentado1"/>
-              <w:snapToGrid w:val="0"/>
-              <w:ind w:left="0"/>
-              <w:jc w:val="both"/>
-            </w:pPr>
-          </w:p>
-          <w:p>
-            <w:pPr>
-              <w:pStyle w:val="Normalindentado1"/>
-              <w:snapToGrid w:val="0"/>
-              <w:ind w:left="0"/>
-              <w:jc w:val="both"/>
-            </w:pPr>
-            <w:r>
-              <w:t>Consulta de módulos y asignación de permisos:</w:t>
-            </w:r>
-          </w:p>
-          <w:p>
-            <w:pPr>
-              <w:pStyle w:val="Normalindentado1"/>
-              <w:snapToGrid w:val="0"/>
-              <w:ind w:left="0"/>
-              <w:jc w:val="both"/>
-            </w:pPr>
-          </w:p>
-          <w:p>
-            <w:pPr>
-              <w:pStyle w:val="Normalindentado1"/>
-              <w:snapToGrid w:val="0"/>
-              <w:ind w:left="0"/>
-              <w:jc w:val="both"/>
-            </w:pPr>
-            <w:r>
-              <w:t>El usuario con rol de súper usuario en el módulo de gestión de permisos podrá consultar los módulos asignados a un determinado rol de usuario y podrá asignar o quitar permisos al rol sobre esos módulos.</w:t>
-            </w:r>
-          </w:p>
-          <w:p>
-            <w:pPr>
-              <w:pStyle w:val="Normalindentado1"/>
-              <w:snapToGrid w:val="0"/>
-              <w:ind w:left="0"/>
-              <w:jc w:val="both"/>
-            </w:pPr>
-          </w:p>
-          <w:p>
-            <w:pPr>
-              <w:pStyle w:val="Normalindentado1"/>
-              <w:snapToGrid w:val="0"/>
-              <w:ind w:left="0"/>
-              <w:jc w:val="both"/>
-            </w:pPr>
-            <w:r>
-              <w:t>C</w:t>
-            </w:r>
-            <w:r>
-              <w:t>onsultar bitácora</w:t>
-            </w:r>
-            <w:r>
-              <w:t>:</w:t>
-            </w:r>
-          </w:p>
-          <w:p>
-            <w:pPr>
-              <w:pStyle w:val="Normalindentado1"/>
-              <w:snapToGrid w:val="0"/>
-              <w:ind w:left="0"/>
-              <w:jc w:val="both"/>
-            </w:pPr>
-          </w:p>
-          <w:p>
-            <w:pPr>
-              <w:pStyle w:val="Normalindentado1"/>
-              <w:snapToGrid w:val="0"/>
-              <w:ind w:left="0"/>
-              <w:jc w:val="both"/>
-            </w:pPr>
-            <w:r>
-              <w:t>El usuario con rol de súper usuario podrá en este módulo visualizar las transacciones realizadas, el usuario que las realizó, el valor anterior y el valor nuevo y si hubo cambios así como conocer la fecha y hora de la transacción.</w:t>
-            </w:r>
-          </w:p>
-          <w:p>
-            <w:pPr>
-              <w:pStyle w:val="Normalindentado1"/>
-              <w:snapToGrid w:val="0"/>
-              <w:ind w:left="0"/>
-              <w:jc w:val="both"/>
-            </w:pPr>
-          </w:p>
-        </w:tc>
-      </w:tr>
-      <w:tr>
-        <w:tblPrEx>
-          <w:tblCellMar>
-            <w:left w:w="70" w:type="dxa"/>
-            <w:bottom w:w="0" w:type="dxa"/>
-            <w:right w:w="70" w:type="dxa"/>
-          </w:tblCellMar>
-        </w:tblPrEx>
-        <w:tc>
-          <w:tcPr>
-            <w:tcW w:w="2490" w:type="dxa"/>
-            <w:tcBorders>
-              <w:top w:val="single" w:sz="4" w:space="0" w:color="000000"/>
-              <w:left w:val="single" w:sz="4" w:space="0" w:color="000000"/>
-              <w:bottom w:val="single" w:sz="4" w:space="0" w:color="000000"/>
-            </w:tcBorders>
-            <w:shd w:val="clear" w:color="auto" w:fill="EAEAEA"/>
-          </w:tcPr>
-          <w:p>
-            <w:pPr>
-              <w:pStyle w:val="guiazul"/>
-              <w:snapToGrid w:val="0"/>
-              <w:jc w:val="both"/>
-              <w:rPr>
-                <w:i w:val="0"/>
-                <w:iCs/>
-                <w:color w:val="auto"/>
-              </w:rPr>
-            </w:pPr>
-            <w:r>
-              <w:rPr>
-                <w:i w:val="0"/>
-                <w:iCs/>
-                <w:color w:val="auto"/>
-              </w:rPr>
-              <w:lastRenderedPageBreak/>
-              <w:t>Prioridad</w:t>
-            </w:r>
-            <w:r>
-              <w:rPr>
-                <w:i w:val="0"/>
-                <w:iCs/>
-                <w:color w:val="auto"/>
-              </w:rPr>
-              <w:t xml:space="preserve"> </w:t>
-            </w:r>
-            <w:r>
-              <w:rPr>
-                <w:i w:val="0"/>
-                <w:iCs/>
-                <w:color w:val="auto"/>
-              </w:rPr>
-              <w:t>del</w:t>
-            </w:r>
-            <w:r>
-              <w:rPr>
-                <w:i w:val="0"/>
-                <w:iCs/>
-                <w:color w:val="auto"/>
-              </w:rPr>
-              <w:t xml:space="preserve"> </w:t>
-            </w:r>
-            <w:r>
-              <w:rPr>
-                <w:i w:val="0"/>
-                <w:iCs/>
-                <w:color w:val="auto"/>
-              </w:rPr>
-              <w:t>requisito</w:t>
-            </w:r>
-          </w:p>
-        </w:tc>
-        <w:tc>
-          <w:tcPr>
-            <w:tcW w:w="1800" w:type="dxa"/>
-            <w:tcBorders>
-              <w:top w:val="single" w:sz="4" w:space="0" w:color="000000"/>
-              <w:left w:val="double" w:sz="4" w:space="0" w:color="000000"/>
-              <w:bottom w:val="single" w:sz="4" w:space="0" w:color="000000"/>
-            </w:tcBorders>
-            <w:shd w:val="clear" w:color="auto" w:fill="auto"/>
-          </w:tcPr>
-          <w:p>
-            <w:pPr>
-              <w:pStyle w:val="Normalindentado1"/>
-              <w:snapToGrid w:val="0"/>
-              <w:ind w:left="0"/>
-              <w:jc w:val="both"/>
-            </w:pPr>
-            <w:r>
-              <w:rPr>
-                <w:highlight w:val="black"/>
-              </w:rPr>
-              <w:fldChar w:fldCharType="begin">
-                <w:ffData>
-                  <w:name w:val=""/>
-                  <w:enabled/>
-                  <w:calcOnExit w:val="0"/>
-                  <w:checkBox>
-                    <w:sizeAuto/>
-                    <w:default w:val="0"/>
-                    <w:checked w:val="0"/>
-                  </w:checkBox>
-                </w:ffData>
-              </w:fldChar>
-            </w:r>
-            <w:r>
-              <w:rPr>
-                <w:highlight w:val="black"/>
-              </w:rPr>
-              <w:instrText xml:space="preserve"> FORMCHECKBOX </w:instrText>
-            </w:r>
-            <w:r>
-              <w:rPr>
-                <w:highlight w:val="black"/>
-              </w:rPr>
-            </w:r>
-            <w:r>
-              <w:rPr>
-                <w:highlight w:val="black"/>
-              </w:rPr>
-              <w:fldChar w:fldCharType="end"/>
-            </w:r>
-            <w:r>
-              <w:t>Alta/Esencial</w:t>
-            </w:r>
-          </w:p>
-        </w:tc>
-        <w:tc>
-          <w:tcPr>
-            <w:tcW w:w="1980" w:type="dxa"/>
-            <w:tcBorders>
-              <w:top w:val="single" w:sz="4" w:space="0" w:color="000000"/>
-              <w:bottom w:val="single" w:sz="4" w:space="0" w:color="000000"/>
-            </w:tcBorders>
-            <w:shd w:val="clear" w:color="auto" w:fill="auto"/>
-          </w:tcPr>
-          <w:p>
-            <w:pPr>
-              <w:pStyle w:val="Normalindentado1"/>
-              <w:snapToGrid w:val="0"/>
-              <w:ind w:left="0"/>
-              <w:jc w:val="both"/>
-            </w:pPr>
-            <w:r>
-              <w:rPr>
-                <w:highlight w:val="lightGray"/>
-              </w:rPr>
-              <w:fldChar w:fldCharType="begin">
-                <w:ffData>
-                  <w:name w:val=""/>
-                  <w:enabled/>
-                  <w:calcOnExit w:val="0"/>
-                  <w:checkBox>
-                    <w:sizeAuto/>
-                    <w:default w:val="0"/>
-                    <w:checked w:val="0"/>
-                  </w:checkBox>
-                </w:ffData>
-              </w:fldChar>
-            </w:r>
-            <w:r>
-              <w:rPr>
-                <w:highlight w:val="lightGray"/>
-              </w:rPr>
-              <w:instrText xml:space="preserve"> FORMCHECKBOX </w:instrText>
-            </w:r>
-            <w:r>
-              <w:rPr>
-                <w:highlight w:val="lightGray"/>
-              </w:rPr>
-            </w:r>
-            <w:r>
-              <w:rPr>
-                <w:highlight w:val="lightGray"/>
-              </w:rPr>
-              <w:fldChar w:fldCharType="end"/>
-            </w:r>
-            <w:r>
-              <w:t>Media/Deseado</w:t>
-            </w:r>
-          </w:p>
-        </w:tc>
-        <w:tc>
-          <w:tcPr>
-            <w:tcW w:w="1924" w:type="dxa"/>
-            <w:tcBorders>
-              <w:top w:val="single" w:sz="4" w:space="0" w:color="000000"/>
-              <w:bottom w:val="single" w:sz="4" w:space="0" w:color="000000"/>
-              <w:right w:val="single" w:sz="4" w:space="0" w:color="000000"/>
-            </w:tcBorders>
-            <w:shd w:val="clear" w:color="auto" w:fill="auto"/>
-          </w:tcPr>
-          <w:p>
-            <w:pPr>
-              <w:pStyle w:val="Normalindentado1"/>
-              <w:snapToGrid w:val="0"/>
-              <w:ind w:left="0"/>
-              <w:jc w:val="both"/>
-            </w:pPr>
-            <w:r>
-              <w:rPr>
-                <w:highlight w:val="lightGray"/>
-              </w:rPr>
-              <w:fldChar w:fldCharType="begin">
-                <w:ffData>
-                  <w:name w:val=""/>
-                  <w:enabled/>
-                  <w:calcOnExit w:val="0"/>
-                  <w:checkBox>
-                    <w:sizeAuto/>
-                    <w:default w:val="0"/>
-                  </w:checkBox>
-                </w:ffData>
-              </w:fldChar>
-            </w:r>
-            <w:r>
-              <w:rPr>
-                <w:highlight w:val="lightGray"/>
-              </w:rPr>
-              <w:instrText xml:space="preserve"> FORMCHECKBOX </w:instrText>
-            </w:r>
-            <w:r>
-              <w:rPr>
-                <w:highlight w:val="lightGray"/>
-              </w:rPr>
-            </w:r>
-            <w:r>
-              <w:rPr>
-                <w:highlight w:val="lightGray"/>
-              </w:rPr>
-              <w:fldChar w:fldCharType="end"/>
-            </w:r>
-            <w:r>
-              <w:t>Baja/Opcional</w:t>
-            </w:r>
-          </w:p>
-        </w:tc>
-      </w:tr>
-    </w:tbl>
-    <w:p>
-      <w:pPr>
-        <w:pStyle w:val="Normalindentado3"/>
-        <w:jc w:val="both"/>
-      </w:pPr>
-    </w:p>
-    <w:p>
-      <w:pPr>
         <w:pStyle w:val="Prrafodelista"/>
         <w:ind w:left="568"/>
         <w:jc w:val="both"/>
@@ -26330,7 +25435,39 @@
           <w:sz w:val="24"/>
           <w:szCs w:val="24"/>
         </w:rPr>
-        <w:t>Requisitosnofuncionales</w:t>
+        <w:t>Requisitos</w:t>
+      </w:r>
+      <w:r>
+        <w:rPr>
+          <w:rFonts w:ascii="Times New Roman" w:hAnsi="Times New Roman" w:cs="Times New Roman"/>
+          <w:sz w:val="24"/>
+          <w:szCs w:val="24"/>
+        </w:rPr>
+        <w:t xml:space="preserve"> </w:t>
+      </w:r>
+      <w:r>
+        <w:rPr>
+          <w:rFonts w:ascii="Times New Roman" w:hAnsi="Times New Roman" w:cs="Times New Roman"/>
+          <w:sz w:val="24"/>
+          <w:szCs w:val="24"/>
+        </w:rPr>
+        <w:t>no</w:t>
+      </w:r>
+      <w:r>
+        <w:rPr>
+          <w:rFonts w:ascii="Times New Roman" w:hAnsi="Times New Roman" w:cs="Times New Roman"/>
+          <w:sz w:val="24"/>
+          <w:szCs w:val="24"/>
+        </w:rPr>
+        <w:t xml:space="preserve"> </w:t>
+      </w:r>
+      <w:r>
+        <w:rPr>
+          <w:rFonts w:ascii="Times New Roman" w:hAnsi="Times New Roman" w:cs="Times New Roman"/>
+          <w:sz w:val="24"/>
+          <w:szCs w:val="24"/>
+        </w:rPr>
+        <w:t>funcionales</w:t>
       </w:r>
     </w:p>
     <w:p>
@@ -26357,7 +25494,43 @@
           <w:sz w:val="24"/>
           <w:szCs w:val="24"/>
         </w:rPr>
-        <w:t>Requisitosderendimiento</w:t>
+        <w:t>Requisitos</w:t>
+      </w:r>
+      <w:r>
+        <w:rPr>
+          <w:rFonts w:ascii="Times New Roman" w:hAnsi="Times New Roman" w:cs="Times New Roman"/>
+          <w:color w:val="auto"/>
+          <w:sz w:val="24"/>
+          <w:szCs w:val="24"/>
+        </w:rPr>
+        <w:t xml:space="preserve"> </w:t>
+      </w:r>
+      <w:r>
+        <w:rPr>
+          <w:rFonts w:ascii="Times New Roman" w:hAnsi="Times New Roman" w:cs="Times New Roman"/>
+          <w:color w:val="auto"/>
+          <w:sz w:val="24"/>
+          <w:szCs w:val="24"/>
+        </w:rPr>
+        <w:t>de</w:t>
+      </w:r>
+      <w:r>
+        <w:rPr>
+          <w:rFonts w:ascii="Times New Roman" w:hAnsi="Times New Roman" w:cs="Times New Roman"/>
+          <w:color w:val="auto"/>
+          <w:sz w:val="24"/>
+          <w:szCs w:val="24"/>
+        </w:rPr>
+        <w:t xml:space="preserve"> </w:t>
+      </w:r>
+      <w:r>
+        <w:rPr>
+          <w:rFonts w:ascii="Times New Roman" w:hAnsi="Times New Roman" w:cs="Times New Roman"/>
+          <w:color w:val="auto"/>
+          <w:sz w:val="24"/>
+          <w:szCs w:val="24"/>
+        </w:rPr>
+        <w:t>rendimiento</w:t>
       </w:r>
     </w:p>
     <w:p>
@@ -26516,6 +25689,7 @@
           <w:rFonts w:ascii="Times New Roman" w:hAnsi="Times New Roman" w:cs="Times New Roman"/>
           <w:sz w:val="24"/>
         </w:rPr>
+        <w:lastRenderedPageBreak/>
         <w:t>El Sistema proporcionará además funciones de auditoría, registrando la fecha, hora y usuario de toda transacción.</w:t>
       </w:r>
     </w:p>
@@ -26617,7 +25791,6 @@
           <w:color w:val="auto"/>
           <w:sz w:val="24"/>
         </w:rPr>
-        <w:lastRenderedPageBreak/>
         <w:t>Se mostraran páginas de informes de error amigables al usuario con posibilidad de redirigir a la pantalla principal en caso de existir errores internos del servidor (error: 500), errores de no encontrar una dirección url (error: 404).</w:t>
       </w:r>
     </w:p>
@@ -26923,6 +26096,7 @@
           <w:rFonts w:ascii="Times New Roman" w:hAnsi="Times New Roman" w:cs="Times New Roman"/>
           <w:sz w:val="24"/>
         </w:rPr>
+        <w:lastRenderedPageBreak/>
         <w:t xml:space="preserve">Todos los modelos deberán ser independientes de cualquier plataforma. La totalidad del código desarrollado deberá ser compatible con cualquier sistema gestor de base de datos </w:t>
       </w:r>
     </w:p>
@@ -26956,7 +26130,23 @@
           <w:sz w:val="24"/>
           <w:szCs w:val="24"/>
         </w:rPr>
-        <w:t>Otrosrequisitos</w:t>
+        <w:t>Otros</w:t>
+      </w:r>
+      <w:r>
+        <w:rPr>
+          <w:rFonts w:ascii="Times New Roman" w:hAnsi="Times New Roman" w:cs="Times New Roman"/>
+          <w:sz w:val="24"/>
+          <w:szCs w:val="24"/>
+        </w:rPr>
+        <w:t xml:space="preserve"> </w:t>
+      </w:r>
+      <w:r>
+        <w:rPr>
+          <w:rFonts w:ascii="Times New Roman" w:hAnsi="Times New Roman" w:cs="Times New Roman"/>
+          <w:sz w:val="24"/>
+          <w:szCs w:val="24"/>
+        </w:rPr>
+        <w:t>requisitos</w:t>
       </w:r>
     </w:p>
     <w:p>
@@ -27014,7 +26204,6 @@
           <w:color w:val="auto"/>
           <w:sz w:val="24"/>
         </w:rPr>
-        <w:lastRenderedPageBreak/>
         <w:t xml:space="preserve">Generar y Enviar un correo electrónico automáticamente a los docentes cuando ya hayan sobrepasado el límite de horas de clases establecidas (16 horas) informándole de que ya no tiene disponibilidad de otras horas de clases. </w:t>
       </w:r>
     </w:p>
@@ -27542,27 +26731,15 @@
           <w:szCs w:val="28"/>
         </w:rPr>
       </w:pPr>
-      <w:proofErr w:type="gramStart"/>
-      <w:r>
-        <w:rPr>
-          <w:rFonts w:ascii="Times New Roman" w:hAnsi="Times New Roman"/>
-          <w:b/>
-          <w:sz w:val="24"/>
-          <w:szCs w:val="28"/>
-        </w:rPr>
-        <w:lastRenderedPageBreak/>
-        <w:t>2.</w:t>
-      </w:r>
-      <w:r>
-        <w:rPr>
-          <w:rFonts w:ascii="Times New Roman" w:hAnsi="Times New Roman"/>
-          <w:b/>
-          <w:sz w:val="24"/>
-          <w:szCs w:val="28"/>
-        </w:rPr>
-        <w:t>Diccionario</w:t>
-      </w:r>
-      <w:proofErr w:type="gramEnd"/>
+      <w:r>
+        <w:rPr>
+          <w:rFonts w:ascii="Times New Roman" w:hAnsi="Times New Roman"/>
+          <w:b/>
+          <w:sz w:val="24"/>
+          <w:szCs w:val="28"/>
+        </w:rPr>
+        <w:t>2. Diccionario</w:t>
+      </w:r>
       <w:r>
         <w:rPr>
           <w:rFonts w:ascii="Times New Roman" w:hAnsi="Times New Roman"/>
@@ -28269,7 +27446,6 @@
           <w:szCs w:val="28"/>
           <w:lang w:val="es-ES" w:eastAsia="es-ES"/>
         </w:rPr>
-        <w:lastRenderedPageBreak/>
         <w:drawing>
           <wp:anchor distT="0" distB="0" distL="114300" distR="114300" simplePos="0" relativeHeight="251687936" behindDoc="1" locked="0" layoutInCell="1" allowOverlap="1">
             <wp:simplePos x="0" y="0"/>
@@ -28943,7 +28119,6 @@
           <w:szCs w:val="28"/>
           <w:lang w:val="es-ES" w:eastAsia="es-ES"/>
         </w:rPr>
-        <w:lastRenderedPageBreak/>
         <w:drawing>
           <wp:anchor distT="0" distB="0" distL="114300" distR="114300" simplePos="0" relativeHeight="251689984" behindDoc="1" locked="0" layoutInCell="1" allowOverlap="1">
             <wp:simplePos x="0" y="0"/>
@@ -29617,7 +28792,6 @@
           <w:szCs w:val="28"/>
           <w:lang w:val="es-ES" w:eastAsia="es-ES"/>
         </w:rPr>
-        <w:lastRenderedPageBreak/>
         <w:drawing>
           <wp:anchor distT="0" distB="0" distL="114300" distR="114300" simplePos="0" relativeHeight="251691008" behindDoc="1" locked="0" layoutInCell="1" allowOverlap="1">
             <wp:simplePos x="0" y="0"/>
@@ -30291,7 +29465,6 @@
           <w:szCs w:val="28"/>
           <w:lang w:val="es-ES" w:eastAsia="es-ES"/>
         </w:rPr>
-        <w:lastRenderedPageBreak/>
         <w:drawing>
           <wp:anchor distT="0" distB="0" distL="114300" distR="114300" simplePos="0" relativeHeight="251685888" behindDoc="1" locked="0" layoutInCell="1" allowOverlap="1">
             <wp:simplePos x="0" y="0"/>
@@ -30965,7 +30138,6 @@
           <w:szCs w:val="28"/>
           <w:lang w:val="es-ES" w:eastAsia="es-ES"/>
         </w:rPr>
-        <w:lastRenderedPageBreak/>
         <w:drawing>
           <wp:anchor distT="0" distB="0" distL="114300" distR="114300" simplePos="0" relativeHeight="251695104" behindDoc="1" locked="0" layoutInCell="1" allowOverlap="1">
             <wp:simplePos x="0" y="0"/>
@@ -31636,7 +30808,6 @@
           <w:sz w:val="24"/>
           <w:szCs w:val="28"/>
         </w:rPr>
-        <w:lastRenderedPageBreak/>
         <w:t>Diagramas de modelado de sistemas</w:t>
       </w:r>
       <w:r>
@@ -31969,19 +31140,22 @@
         <w:spacing w:line="360" w:lineRule="auto"/>
         <w:rPr>
           <w:rFonts w:ascii="Times New Roman" w:hAnsi="Times New Roman"/>
+          <w:sz w:val="24"/>
+          <w:szCs w:val="28"/>
+        </w:rPr>
+      </w:pPr>
+      <w:r>
+        <w:rPr>
+          <w:rFonts w:ascii="Times New Roman" w:hAnsi="Times New Roman"/>
           <w:noProof/>
           <w:sz w:val="24"/>
           <w:szCs w:val="28"/>
           <w:lang w:val="es-ES" w:eastAsia="es-ES"/>
         </w:rPr>
-      </w:pPr>
-    </w:p>
-    <w:p>
-      <w:pPr>
-        <w:overflowPunct w:val="0"/>
-        <w:autoSpaceDE w:val="0"/>
-        <w:autoSpaceDN w:val="0"/>
-        <w:spacing w:line="360" w:lineRule="auto"/>
+        <w:lastRenderedPageBreak/>
+        <w:t>Superusu</w:t>
+      </w:r>
+      <w:r>
         <w:rPr>
           <w:rFonts w:ascii="Times New Roman" w:hAnsi="Times New Roman"/>
           <w:noProof/>
@@ -31989,125 +31163,7 @@
           <w:szCs w:val="28"/>
           <w:lang w:val="es-ES" w:eastAsia="es-ES"/>
         </w:rPr>
-      </w:pPr>
-    </w:p>
-    <w:p>
-      <w:pPr>
-        <w:overflowPunct w:val="0"/>
-        <w:autoSpaceDE w:val="0"/>
-        <w:autoSpaceDN w:val="0"/>
-        <w:spacing w:line="360" w:lineRule="auto"/>
-        <w:rPr>
-          <w:rFonts w:ascii="Times New Roman" w:hAnsi="Times New Roman"/>
-          <w:noProof/>
-          <w:sz w:val="24"/>
-          <w:szCs w:val="28"/>
-          <w:lang w:val="es-ES" w:eastAsia="es-ES"/>
-        </w:rPr>
-      </w:pPr>
-    </w:p>
-    <w:p>
-      <w:pPr>
-        <w:overflowPunct w:val="0"/>
-        <w:autoSpaceDE w:val="0"/>
-        <w:autoSpaceDN w:val="0"/>
-        <w:spacing w:line="360" w:lineRule="auto"/>
-        <w:rPr>
-          <w:rFonts w:ascii="Times New Roman" w:hAnsi="Times New Roman"/>
-          <w:noProof/>
-          <w:sz w:val="24"/>
-          <w:szCs w:val="28"/>
-          <w:lang w:val="es-ES" w:eastAsia="es-ES"/>
-        </w:rPr>
-      </w:pPr>
-    </w:p>
-    <w:p>
-      <w:pPr>
-        <w:overflowPunct w:val="0"/>
-        <w:autoSpaceDE w:val="0"/>
-        <w:autoSpaceDN w:val="0"/>
-        <w:spacing w:line="360" w:lineRule="auto"/>
-        <w:rPr>
-          <w:rFonts w:ascii="Times New Roman" w:hAnsi="Times New Roman"/>
-          <w:noProof/>
-          <w:sz w:val="24"/>
-          <w:szCs w:val="28"/>
-          <w:lang w:val="es-ES" w:eastAsia="es-ES"/>
-        </w:rPr>
-      </w:pPr>
-    </w:p>
-    <w:p>
-      <w:pPr>
-        <w:overflowPunct w:val="0"/>
-        <w:autoSpaceDE w:val="0"/>
-        <w:autoSpaceDN w:val="0"/>
-        <w:spacing w:line="360" w:lineRule="auto"/>
-        <w:rPr>
-          <w:rFonts w:ascii="Times New Roman" w:hAnsi="Times New Roman"/>
-          <w:noProof/>
-          <w:sz w:val="24"/>
-          <w:szCs w:val="28"/>
-          <w:lang w:val="es-ES" w:eastAsia="es-ES"/>
-        </w:rPr>
-      </w:pPr>
-    </w:p>
-    <w:p>
-      <w:pPr>
-        <w:overflowPunct w:val="0"/>
-        <w:autoSpaceDE w:val="0"/>
-        <w:autoSpaceDN w:val="0"/>
-        <w:spacing w:line="360" w:lineRule="auto"/>
-        <w:rPr>
-          <w:rFonts w:ascii="Times New Roman" w:hAnsi="Times New Roman"/>
-          <w:noProof/>
-          <w:sz w:val="24"/>
-          <w:szCs w:val="28"/>
-          <w:lang w:val="es-ES" w:eastAsia="es-ES"/>
-        </w:rPr>
-      </w:pPr>
-    </w:p>
-    <w:p>
-      <w:pPr>
-        <w:overflowPunct w:val="0"/>
-        <w:autoSpaceDE w:val="0"/>
-        <w:autoSpaceDN w:val="0"/>
-        <w:spacing w:line="360" w:lineRule="auto"/>
-        <w:rPr>
-          <w:rFonts w:ascii="Times New Roman" w:hAnsi="Times New Roman"/>
-          <w:sz w:val="24"/>
-          <w:szCs w:val="28"/>
-        </w:rPr>
-      </w:pPr>
-      <w:r>
-        <w:rPr>
-          <w:rFonts w:ascii="Times New Roman" w:hAnsi="Times New Roman"/>
-          <w:noProof/>
-          <w:sz w:val="24"/>
-          <w:szCs w:val="28"/>
-          <w:lang w:val="es-ES" w:eastAsia="es-ES"/>
-        </w:rPr>
-        <w:lastRenderedPageBreak/>
-        <w:softHyphen/>
-      </w:r>
-      <w:r>
-        <w:rPr>
-          <w:rFonts w:ascii="Times New Roman" w:hAnsi="Times New Roman"/>
-          <w:noProof/>
-          <w:sz w:val="24"/>
-          <w:szCs w:val="28"/>
-          <w:lang w:val="es-ES" w:eastAsia="es-ES"/>
-        </w:rPr>
-        <w:softHyphen/>
-      </w:r>
-      <w:r>
-        <w:rPr>
-          <w:rFonts w:ascii="Times New Roman" w:hAnsi="Times New Roman"/>
-          <w:noProof/>
-          <w:sz w:val="24"/>
-          <w:szCs w:val="28"/>
-          <w:lang w:val="es-ES" w:eastAsia="es-ES"/>
-        </w:rPr>
-        <w:t>Superusuario</w:t>
+        <w:t>ario</w:t>
       </w:r>
       <w:r>
         <w:rPr>
@@ -32119,8 +31175,8 @@
         </w:rPr>
         <w:drawing>
           <wp:inline distT="0" distB="0" distL="0" distR="0">
-            <wp:extent cx="5612130" cy="6248400"/>
-            <wp:effectExtent l="19050" t="0" r="7620" b="0"/>
+            <wp:extent cx="5597383" cy="6593305"/>
+            <wp:effectExtent l="19050" t="0" r="3317" b="0"/>
             <wp:docPr id="27" name="26 Imagen" descr="CASOS DE USO - SUPERUSUARIO.png"/>
             <wp:cNvGraphicFramePr>
               <a:graphicFrameLocks xmlns:a="http://schemas.openxmlformats.org/drawingml/2006/main" noChangeAspect="1"/>
@@ -32141,7 +31197,7 @@
                   <pic:spPr>
                     <a:xfrm>
                       <a:off x="0" y="0"/>
-                      <a:ext cx="5612130" cy="6248400"/>
+                      <a:ext cx="5612130" cy="6610676"/>
                     </a:xfrm>
                     <a:prstGeom prst="rect">
                       <a:avLst/>
@@ -32249,7 +31305,6 @@
           <w:sz w:val="24"/>
           <w:szCs w:val="28"/>
         </w:rPr>
-        <w:lastRenderedPageBreak/>
         <w:t>Administrador</w:t>
       </w:r>
     </w:p>
@@ -32276,8 +31331,8 @@
         </w:rPr>
         <w:drawing>
           <wp:inline distT="0" distB="0" distL="0" distR="0">
-            <wp:extent cx="4895850" cy="7848600"/>
-            <wp:effectExtent l="19050" t="0" r="0" b="0"/>
+            <wp:extent cx="4889834" cy="7502072"/>
+            <wp:effectExtent l="19050" t="0" r="6016" b="0"/>
             <wp:docPr id="37" name="36 Imagen" descr="CASO DE USO ADMINISTRADOR.png"/>
             <wp:cNvGraphicFramePr>
               <a:graphicFrameLocks xmlns:a="http://schemas.openxmlformats.org/drawingml/2006/main" noChangeAspect="1"/>
@@ -32298,7 +31353,7 @@
                   <pic:spPr>
                     <a:xfrm>
                       <a:off x="0" y="0"/>
-                      <a:ext cx="4902835" cy="7859798"/>
+                      <a:ext cx="4902835" cy="7522018"/>
                     </a:xfrm>
                     <a:prstGeom prst="rect">
                       <a:avLst/>
@@ -32812,10 +31867,18 @@
         </w:rPr>
         <w:lastRenderedPageBreak/>
         <w:drawing>
-          <wp:inline distT="0" distB="0" distL="0" distR="0">
-            <wp:extent cx="5612130" cy="3153947"/>
-            <wp:effectExtent l="19050" t="0" r="7620" b="0"/>
-            <wp:docPr id="33" name="Imagen 27" descr="F:\proyecto_actualizado\sistema\mapa navegacional\Inicio.png"/>
+          <wp:anchor distT="0" distB="0" distL="114300" distR="114300" simplePos="0" relativeHeight="251698176" behindDoc="0" locked="0" layoutInCell="1" allowOverlap="1">
+            <wp:simplePos x="0" y="0"/>
+            <wp:positionH relativeFrom="column">
+              <wp:posOffset>-603885</wp:posOffset>
+            </wp:positionH>
+            <wp:positionV relativeFrom="paragraph">
+              <wp:posOffset>-274320</wp:posOffset>
+            </wp:positionV>
+            <wp:extent cx="6790690" cy="3152140"/>
+            <wp:effectExtent l="19050" t="0" r="0" b="0"/>
+            <wp:wrapTopAndBottom/>
+            <wp:docPr id="29" name="28 Imagen" descr="Inicio.png"/>
             <wp:cNvGraphicFramePr>
               <a:graphicFrameLocks xmlns:a="http://schemas.openxmlformats.org/drawingml/2006/main" noChangeAspect="1"/>
             </wp:cNvGraphicFramePr>
@@ -32823,38 +31886,28 @@
               <a:graphicData uri="http://schemas.openxmlformats.org/drawingml/2006/picture">
                 <pic:pic xmlns:pic="http://schemas.openxmlformats.org/drawingml/2006/picture">
                   <pic:nvPicPr>
-                    <pic:cNvPr id="0" name="Picture 27" descr="F:\proyecto_actualizado\sistema\mapa navegacional\Inicio.png"/>
-                    <pic:cNvPicPr>
-                      <a:picLocks noChangeAspect="1" noChangeArrowheads="1"/>
-                    </pic:cNvPicPr>
+                    <pic:cNvPr id="0" name="Inicio.png"/>
+                    <pic:cNvPicPr/>
                   </pic:nvPicPr>
                   <pic:blipFill>
                     <a:blip r:embed="rId79" cstate="print"/>
-                    <a:srcRect/>
                     <a:stretch>
                       <a:fillRect/>
                     </a:stretch>
                   </pic:blipFill>
-                  <pic:spPr bwMode="auto">
+                  <pic:spPr>
                     <a:xfrm>
                       <a:off x="0" y="0"/>
-                      <a:ext cx="5612130" cy="3153947"/>
+                      <a:ext cx="6790690" cy="3152140"/>
                     </a:xfrm>
                     <a:prstGeom prst="rect">
                       <a:avLst/>
                     </a:prstGeom>
-                    <a:noFill/>
-                    <a:ln w="9525">
-                      <a:noFill/>
-                      <a:miter lim="800000"/>
-                      <a:headEnd/>
-                      <a:tailEnd/>
-                    </a:ln>
                   </pic:spPr>
                 </pic:pic>
               </a:graphicData>
             </a:graphic>
-          </wp:inline>
+          </wp:anchor>
         </w:drawing>
       </w:r>
     </w:p>
@@ -32864,18 +31917,19 @@
         <w:autoSpaceDE w:val="0"/>
         <w:autoSpaceDN w:val="0"/>
         <w:spacing w:line="360" w:lineRule="auto"/>
-        <w:ind w:left="2804"/>
-        <w:jc w:val="both"/>
-        <w:rPr>
-          <w:rFonts w:ascii="Times New Roman" w:hAnsi="Times New Roman"/>
-          <w:sz w:val="24"/>
-          <w:szCs w:val="28"/>
-        </w:rPr>
-      </w:pPr>
-    </w:p>
-    <w:p>
-      <w:pPr>
-        <w:spacing w:line="360" w:lineRule="auto"/>
+        <w:ind w:left="2832" w:hanging="28"/>
+        <w:jc w:val="both"/>
+        <w:rPr>
+          <w:rFonts w:ascii="Times New Roman" w:hAnsi="Times New Roman"/>
+          <w:sz w:val="24"/>
+          <w:szCs w:val="28"/>
+        </w:rPr>
+      </w:pPr>
+    </w:p>
+    <w:p>
+      <w:pPr>
+        <w:spacing w:line="360" w:lineRule="auto"/>
+        <w:ind w:left="2832" w:hanging="28"/>
         <w:jc w:val="both"/>
         <w:rPr>
           <w:sz w:val="24"/>
@@ -32895,6 +31949,7 @@
     <w:p>
       <w:pPr>
         <w:spacing w:line="360" w:lineRule="auto"/>
+        <w:ind w:left="2832" w:hanging="28"/>
         <w:jc w:val="both"/>
         <w:rPr>
           <w:sz w:val="24"/>
@@ -32923,6 +31978,7 @@
     <w:p>
       <w:pPr>
         <w:spacing w:line="360" w:lineRule="auto"/>
+        <w:ind w:left="2832" w:hanging="28"/>
         <w:jc w:val="both"/>
         <w:rPr>
           <w:sz w:val="24"/>
@@ -32943,6 +31999,7 @@
     <w:p>
       <w:pPr>
         <w:spacing w:line="360" w:lineRule="auto"/>
+        <w:ind w:left="2832" w:hanging="28"/>
         <w:jc w:val="both"/>
         <w:rPr>
           <w:sz w:val="24"/>
@@ -38363,7 +37420,7 @@
 </file>
 
 <file path=customXml/itemProps1.xml><?xml version="1.0" encoding="utf-8"?>
-<ds:datastoreItem xmlns:ds="http://schemas.openxmlformats.org/officeDocument/2006/customXml" ds:itemID="{9090AD34-F68A-43D7-8CFB-40E766975132}">
+<ds:datastoreItem xmlns:ds="http://schemas.openxmlformats.org/officeDocument/2006/customXml" ds:itemID="{6BB8B773-675C-4374-8F7C-21FD2636C63A}">
   <ds:schemaRefs>
     <ds:schemaRef ds:uri="http://schemas.openxmlformats.org/officeDocument/2006/bibliography"/>
   </ds:schemaRefs>

</xml_diff>